<commit_message>
sedikit perubahan pada gambar 3-8 (panah..)
</commit_message>
<xml_diff>
--- a/BAB 3/Bab III- Build dan CI.docx
+++ b/BAB 3/Bab III- Build dan CI.docx
@@ -262,13 +262,7 @@
               <w:rPr>
                 <w:rFonts w:ascii="Times New Roman" w:hAnsi="Times New Roman" w:cs="Times New Roman"/>
               </w:rPr>
-              <w:t xml:space="preserve">. Semua </w:t>
-            </w:r>
-            <w:r>
-              <w:rPr>
-                <w:rFonts w:ascii="Times New Roman" w:hAnsi="Times New Roman" w:cs="Times New Roman"/>
-              </w:rPr>
-              <w:t xml:space="preserve">eksekusi </w:t>
+              <w:t xml:space="preserve">. Semua eksekusi </w:t>
             </w:r>
             <w:r>
               <w:rPr>
@@ -399,6 +393,8 @@
                 <w:szCs w:val="24"/>
               </w:rPr>
             </w:pPr>
+            <w:bookmarkStart w:id="0" w:name="_GoBack"/>
+            <w:bookmarkEnd w:id="0"/>
             <w:r>
               <w:rPr>
                 <w:rFonts w:ascii="Times New Roman" w:hAnsi="Times New Roman" w:cs="Times New Roman"/>
@@ -410,7 +406,7 @@
                 <wp:inline distT="0" distB="0" distL="0" distR="0">
                   <wp:extent cx="5935980" cy="2118360"/>
                   <wp:effectExtent l="0" t="0" r="0" b="0"/>
-                  <wp:docPr id="9" name="Picture 9"/>
+                  <wp:docPr id="4" name="Picture 4"/>
                   <wp:cNvGraphicFramePr>
                     <a:graphicFrameLocks xmlns:a="http://schemas.openxmlformats.org/drawingml/2006/main" noChangeAspect="1"/>
                   </wp:cNvGraphicFramePr>
@@ -418,7 +414,7 @@
                     <a:graphicData uri="http://schemas.openxmlformats.org/drawingml/2006/picture">
                       <pic:pic xmlns:pic="http://schemas.openxmlformats.org/drawingml/2006/picture">
                         <pic:nvPicPr>
-                          <pic:cNvPr id="0" name="Picture 9"/>
+                          <pic:cNvPr id="0" name="Picture 1"/>
                           <pic:cNvPicPr>
                             <a:picLocks noChangeAspect="1" noChangeArrowheads="1"/>
                           </pic:cNvPicPr>
@@ -1122,14 +1118,7 @@
                 <w:rFonts w:ascii="Times New Roman" w:hAnsi="Times New Roman" w:cs="Times New Roman"/>
                 <w:szCs w:val="24"/>
               </w:rPr>
-              <w:t xml:space="preserve">untuk </w:t>
-            </w:r>
-            <w:r>
-              <w:rPr>
-                <w:rFonts w:ascii="Times New Roman" w:hAnsi="Times New Roman" w:cs="Times New Roman"/>
-                <w:szCs w:val="24"/>
-              </w:rPr>
-              <w:t xml:space="preserve">mendapatkan </w:t>
+              <w:t xml:space="preserve">untuk mendapatkan </w:t>
             </w:r>
             <w:r>
               <w:rPr>
@@ -3112,8 +3101,6 @@
           <w:szCs w:val="20"/>
         </w:rPr>
       </w:pPr>
-      <w:bookmarkStart w:id="0" w:name="_GoBack"/>
-      <w:bookmarkEnd w:id="0"/>
       <w:r>
         <w:rPr>
           <w:rFonts w:ascii="Times New Roman" w:hAnsi="Times New Roman"/>
@@ -4990,7 +4977,7 @@
 </file>
 
 <file path=customXml/itemProps1.xml><?xml version="1.0" encoding="utf-8"?>
-<ds:datastoreItem xmlns:ds="http://schemas.openxmlformats.org/officeDocument/2006/customXml" ds:itemID="{B01E95B8-07CF-4FBB-B8E9-BF476D02516E}">
+<ds:datastoreItem xmlns:ds="http://schemas.openxmlformats.org/officeDocument/2006/customXml" ds:itemID="{4A57D17C-1741-40DB-8243-A91F378FA8E2}">
   <ds:schemaRefs>
     <ds:schemaRef ds:uri="http://schemas.openxmlformats.org/officeDocument/2006/bibliography"/>
   </ds:schemaRefs>

</xml_diff>

<commit_message>
Perbaikan BAB III-Build dan CI
</commit_message>
<xml_diff>
--- a/BAB 3/Bab III- Build dan CI.docx
+++ b/BAB 3/Bab III- Build dan CI.docx
@@ -16,7 +16,23 @@
           <w:sz w:val="20"/>
           <w:szCs w:val="24"/>
         </w:rPr>
-        <w:t xml:space="preserve">Gambar 3-7. Eksekusi </w:t>
+        <w:t>Gambar 3-</w:t>
+      </w:r>
+      <w:r>
+        <w:rPr>
+          <w:rFonts w:ascii="Times New Roman" w:hAnsi="Times New Roman" w:cs="Times New Roman"/>
+          <w:sz w:val="20"/>
+          <w:szCs w:val="24"/>
+        </w:rPr>
+        <w:t>7</w:t>
+      </w:r>
+      <w:r>
+        <w:rPr>
+          <w:rFonts w:ascii="Times New Roman" w:hAnsi="Times New Roman" w:cs="Times New Roman"/>
+          <w:sz w:val="20"/>
+          <w:szCs w:val="24"/>
+        </w:rPr>
+        <w:t xml:space="preserve">. Pemberian notifikasi kesalahan secara manual oleh </w:t>
       </w:r>
       <w:r>
         <w:rPr>
@@ -25,36 +41,30 @@
           <w:sz w:val="20"/>
           <w:szCs w:val="24"/>
         </w:rPr>
-        <w:t>build</w:t>
-      </w:r>
-      <w:r>
-        <w:rPr>
-          <w:rFonts w:ascii="Times New Roman" w:hAnsi="Times New Roman" w:cs="Times New Roman"/>
-          <w:sz w:val="20"/>
-          <w:szCs w:val="24"/>
-        </w:rPr>
-        <w:t xml:space="preserve"> dengan cara manual</w:t>
+        <w:t>integrator</w:t>
       </w:r>
     </w:p>
     <w:tbl>
       <w:tblPr>
         <w:tblStyle w:val="TableGrid"/>
-        <w:tblW w:w="9776" w:type="dxa"/>
+        <w:tblW w:w="9719" w:type="dxa"/>
         <w:tblLook w:val="04A0" w:firstRow="1" w:lastRow="0" w:firstColumn="1" w:lastColumn="0" w:noHBand="0" w:noVBand="1"/>
       </w:tblPr>
       <w:tblGrid>
-        <w:gridCol w:w="9776"/>
+        <w:gridCol w:w="9719"/>
       </w:tblGrid>
       <w:tr>
+        <w:trPr>
+          <w:trHeight w:val="3838"/>
+        </w:trPr>
         <w:tc>
           <w:tcPr>
-            <w:tcW w:w="9776" w:type="dxa"/>
+            <w:tcW w:w="9719" w:type="dxa"/>
           </w:tcPr>
           <w:p>
             <w:pPr>
               <w:rPr>
                 <w:rFonts w:ascii="Times New Roman" w:hAnsi="Times New Roman" w:cs="Times New Roman"/>
-                <w:noProof/>
                 <w:sz w:val="24"/>
                 <w:szCs w:val="24"/>
               </w:rPr>
@@ -77,9 +87,9 @@
               </w:rPr>
               <w:drawing>
                 <wp:inline distT="0" distB="0" distL="0" distR="0">
-                  <wp:extent cx="5943600" cy="899160"/>
+                  <wp:extent cx="5943600" cy="3133725"/>
                   <wp:effectExtent l="0" t="0" r="0" b="0"/>
-                  <wp:docPr id="6" name="Picture 6"/>
+                  <wp:docPr id="10" name="Picture 10"/>
                   <wp:cNvGraphicFramePr>
                     <a:graphicFrameLocks xmlns:a="http://schemas.openxmlformats.org/drawingml/2006/main" noChangeAspect="1"/>
                   </wp:cNvGraphicFramePr>
@@ -87,7 +97,7 @@
                     <a:graphicData uri="http://schemas.openxmlformats.org/drawingml/2006/picture">
                       <pic:pic xmlns:pic="http://schemas.openxmlformats.org/drawingml/2006/picture">
                         <pic:nvPicPr>
-                          <pic:cNvPr id="0" name="Picture 6"/>
+                          <pic:cNvPr id="0" name="Picture 3"/>
                           <pic:cNvPicPr>
                             <a:picLocks noChangeAspect="1" noChangeArrowheads="1"/>
                           </pic:cNvPicPr>
@@ -108,7 +118,7 @@
                         <pic:spPr bwMode="auto">
                           <a:xfrm>
                             <a:off x="0" y="0"/>
-                            <a:ext cx="5943600" cy="899160"/>
+                            <a:ext cx="5943600" cy="3133725"/>
                           </a:xfrm>
                           <a:prstGeom prst="rect">
                             <a:avLst/>
@@ -131,8 +141,16 @@
               <w:jc w:val="both"/>
               <w:rPr>
                 <w:rFonts w:ascii="Times New Roman" w:hAnsi="Times New Roman" w:cs="Times New Roman"/>
+                <w:szCs w:val="24"/>
               </w:rPr>
             </w:pPr>
+            <w:r>
+              <w:rPr>
+                <w:rFonts w:ascii="Times New Roman" w:hAnsi="Times New Roman" w:cs="Times New Roman"/>
+                <w:szCs w:val="24"/>
+              </w:rPr>
+              <w:t>Penjelasan:</w:t>
+            </w:r>
           </w:p>
           <w:p>
             <w:pPr>
@@ -140,185 +158,163 @@
               <w:jc w:val="both"/>
               <w:rPr>
                 <w:rFonts w:ascii="Times New Roman" w:hAnsi="Times New Roman" w:cs="Times New Roman"/>
+                <w:szCs w:val="24"/>
               </w:rPr>
             </w:pPr>
             <w:r>
               <w:rPr>
                 <w:rFonts w:ascii="Times New Roman" w:hAnsi="Times New Roman" w:cs="Times New Roman"/>
-              </w:rPr>
-              <w:t>Penjelasan:</w:t>
-            </w:r>
-          </w:p>
-          <w:p>
-            <w:pPr>
-              <w:spacing w:line="360" w:lineRule="auto"/>
-              <w:jc w:val="both"/>
-              <w:rPr>
-                <w:rFonts w:ascii="Times New Roman" w:hAnsi="Times New Roman" w:cs="Times New Roman"/>
-              </w:rPr>
-            </w:pPr>
-            <w:r>
-              <w:rPr>
-                <w:rFonts w:ascii="Times New Roman" w:hAnsi="Times New Roman" w:cs="Times New Roman"/>
-                <w:i/>
+                <w:i/>
+                <w:szCs w:val="24"/>
               </w:rPr>
               <w:t>Developer</w:t>
             </w:r>
             <w:r>
               <w:rPr>
                 <w:rFonts w:ascii="Times New Roman" w:hAnsi="Times New Roman" w:cs="Times New Roman"/>
+                <w:szCs w:val="24"/>
               </w:rPr>
               <w:t xml:space="preserve"> Y </w:t>
             </w:r>
             <w:r>
               <w:rPr>
                 <w:rFonts w:ascii="Times New Roman" w:hAnsi="Times New Roman" w:cs="Times New Roman"/>
-              </w:rPr>
-              <w:t xml:space="preserve">mengeksekusi </w:t>
-            </w:r>
-            <w:r>
-              <w:rPr>
-                <w:rFonts w:ascii="Times New Roman" w:hAnsi="Times New Roman" w:cs="Times New Roman"/>
-              </w:rPr>
-              <w:t xml:space="preserve">proses </w:t>
-            </w:r>
-            <w:r>
-              <w:rPr>
-                <w:rFonts w:ascii="Times New Roman" w:hAnsi="Times New Roman" w:cs="Times New Roman"/>
-                <w:i/>
+                <w:szCs w:val="24"/>
+              </w:rPr>
+              <w:t xml:space="preserve">berperan sebagai </w:t>
+            </w:r>
+            <w:r>
+              <w:rPr>
+                <w:rFonts w:ascii="Times New Roman" w:hAnsi="Times New Roman" w:cs="Times New Roman"/>
+                <w:i/>
+                <w:szCs w:val="24"/>
+              </w:rPr>
+              <w:t>integrator</w:t>
+            </w:r>
+            <w:r>
+              <w:rPr>
+                <w:rFonts w:ascii="Times New Roman" w:hAnsi="Times New Roman" w:cs="Times New Roman"/>
+                <w:szCs w:val="24"/>
+              </w:rPr>
+              <w:t xml:space="preserve"> yang mengeksekusi </w:t>
+            </w:r>
+            <w:r>
+              <w:rPr>
+                <w:rFonts w:ascii="Times New Roman" w:hAnsi="Times New Roman" w:cs="Times New Roman"/>
+                <w:i/>
+                <w:szCs w:val="24"/>
               </w:rPr>
               <w:t>build</w:t>
             </w:r>
             <w:r>
               <w:rPr>
                 <w:rFonts w:ascii="Times New Roman" w:hAnsi="Times New Roman" w:cs="Times New Roman"/>
-              </w:rPr>
-              <w:t xml:space="preserve"> tanpa menggunakan </w:t>
-            </w:r>
-            <w:r>
-              <w:rPr>
-                <w:rFonts w:ascii="Times New Roman" w:hAnsi="Times New Roman" w:cs="Times New Roman"/>
-                <w:i/>
+                <w:szCs w:val="24"/>
+              </w:rPr>
+              <w:t xml:space="preserve"> pada mesin integrasi tanpa menggunakan bantuan </w:t>
+            </w:r>
+            <w:r>
+              <w:rPr>
+                <w:rFonts w:ascii="Times New Roman" w:hAnsi="Times New Roman" w:cs="Times New Roman"/>
+                <w:i/>
+                <w:szCs w:val="24"/>
               </w:rPr>
               <w:t>automated build tool</w:t>
             </w:r>
             <w:r>
               <w:rPr>
                 <w:rFonts w:ascii="Times New Roman" w:hAnsi="Times New Roman" w:cs="Times New Roman"/>
-              </w:rPr>
-              <w:t xml:space="preserve">. </w:t>
-            </w:r>
-            <w:r>
-              <w:rPr>
-                <w:rFonts w:ascii="Times New Roman" w:hAnsi="Times New Roman" w:cs="Times New Roman"/>
-                <w:i/>
-              </w:rPr>
-              <w:t>Developer</w:t>
-            </w:r>
-            <w:r>
-              <w:rPr>
-                <w:rFonts w:ascii="Times New Roman" w:hAnsi="Times New Roman" w:cs="Times New Roman"/>
-              </w:rPr>
-              <w:t xml:space="preserve"> Y mengeksekusi </w:t>
-            </w:r>
-            <w:r>
-              <w:rPr>
-                <w:rFonts w:ascii="Times New Roman" w:hAnsi="Times New Roman" w:cs="Times New Roman"/>
-              </w:rPr>
-              <w:t xml:space="preserve">proses </w:t>
-            </w:r>
-            <w:r>
-              <w:rPr>
-                <w:rFonts w:ascii="Times New Roman" w:hAnsi="Times New Roman" w:cs="Times New Roman"/>
-                <w:i/>
+                <w:szCs w:val="24"/>
+              </w:rPr>
+              <w:t>.</w:t>
+            </w:r>
+            <w:r>
+              <w:rPr>
+                <w:rFonts w:ascii="Times New Roman" w:hAnsi="Times New Roman" w:cs="Times New Roman"/>
+                <w:szCs w:val="24"/>
+              </w:rPr>
+              <w:t xml:space="preserve"> </w:t>
+            </w:r>
+            <w:r>
+              <w:rPr>
+                <w:rFonts w:ascii="Times New Roman" w:hAnsi="Times New Roman" w:cs="Times New Roman"/>
+                <w:szCs w:val="24"/>
+              </w:rPr>
+              <w:t xml:space="preserve">Apabila </w:t>
+            </w:r>
+            <w:r>
+              <w:rPr>
+                <w:rFonts w:ascii="Times New Roman" w:hAnsi="Times New Roman" w:cs="Times New Roman"/>
+                <w:szCs w:val="24"/>
+              </w:rPr>
+              <w:t xml:space="preserve">hasil dari eksekusi </w:t>
+            </w:r>
+            <w:r>
+              <w:rPr>
+                <w:rFonts w:ascii="Times New Roman" w:hAnsi="Times New Roman" w:cs="Times New Roman"/>
+                <w:i/>
+                <w:szCs w:val="24"/>
               </w:rPr>
               <w:t>build</w:t>
             </w:r>
             <w:r>
               <w:rPr>
                 <w:rFonts w:ascii="Times New Roman" w:hAnsi="Times New Roman" w:cs="Times New Roman"/>
-              </w:rPr>
-              <w:t xml:space="preserve"> setelah pe</w:t>
-            </w:r>
-            <w:r>
-              <w:rPr>
-                <w:rFonts w:ascii="Times New Roman" w:hAnsi="Times New Roman" w:cs="Times New Roman"/>
-              </w:rPr>
-              <w:t xml:space="preserve">ngujian unit dan integrasi pada </w:t>
-            </w:r>
-            <w:r>
-              <w:rPr>
-                <w:rFonts w:ascii="Times New Roman" w:hAnsi="Times New Roman" w:cs="Times New Roman"/>
-              </w:rPr>
-              <w:t xml:space="preserve">integrasi modul telah </w:t>
-            </w:r>
-            <w:r>
-              <w:rPr>
-                <w:rFonts w:ascii="Times New Roman" w:hAnsi="Times New Roman" w:cs="Times New Roman"/>
-              </w:rPr>
-              <w:t>menampilkan hasil yang benar</w:t>
-            </w:r>
-            <w:r>
-              <w:rPr>
-                <w:rFonts w:ascii="Times New Roman" w:hAnsi="Times New Roman" w:cs="Times New Roman"/>
-              </w:rPr>
-              <w:t xml:space="preserve">. Semua eksekusi </w:t>
-            </w:r>
-            <w:r>
-              <w:rPr>
-                <w:rFonts w:ascii="Times New Roman" w:hAnsi="Times New Roman" w:cs="Times New Roman"/>
-              </w:rPr>
-              <w:t xml:space="preserve">proses </w:t>
-            </w:r>
-            <w:r>
-              <w:rPr>
-                <w:rFonts w:ascii="Times New Roman" w:hAnsi="Times New Roman" w:cs="Times New Roman"/>
-                <w:i/>
-              </w:rPr>
-              <w:t>build</w:t>
-            </w:r>
-            <w:r>
-              <w:rPr>
-                <w:rFonts w:ascii="Times New Roman" w:hAnsi="Times New Roman" w:cs="Times New Roman"/>
-              </w:rPr>
-              <w:t xml:space="preserve"> dilakukan secara manual. </w:t>
-            </w:r>
-            <w:r>
-              <w:rPr>
-                <w:rFonts w:ascii="Times New Roman" w:hAnsi="Times New Roman" w:cs="Times New Roman"/>
-              </w:rPr>
-              <w:t xml:space="preserve">Pada proses </w:t>
-            </w:r>
-            <w:r>
-              <w:rPr>
-                <w:rFonts w:ascii="Times New Roman" w:hAnsi="Times New Roman" w:cs="Times New Roman"/>
-                <w:i/>
-              </w:rPr>
-              <w:t>build</w:t>
-            </w:r>
-            <w:r>
-              <w:rPr>
-                <w:rFonts w:ascii="Times New Roman" w:hAnsi="Times New Roman" w:cs="Times New Roman"/>
-              </w:rPr>
-              <w:t xml:space="preserve">, </w:t>
-            </w:r>
-            <w:r>
-              <w:rPr>
-                <w:rFonts w:ascii="Times New Roman" w:hAnsi="Times New Roman" w:cs="Times New Roman"/>
-              </w:rPr>
-              <w:t>Setiap eksekusi proses bergantu</w:t>
-            </w:r>
-            <w:r>
-              <w:rPr>
-                <w:rFonts w:ascii="Times New Roman" w:hAnsi="Times New Roman" w:cs="Times New Roman"/>
-              </w:rPr>
-              <w:t xml:space="preserve">ng pada </w:t>
-            </w:r>
-            <w:r>
-              <w:rPr>
-                <w:rFonts w:ascii="Times New Roman" w:hAnsi="Times New Roman" w:cs="Times New Roman"/>
-              </w:rPr>
-              <w:t>proses sebelumnya.</w:t>
+                <w:szCs w:val="24"/>
+              </w:rPr>
+              <w:t xml:space="preserve"> yang dilakukan oleh </w:t>
+            </w:r>
+            <w:r>
+              <w:rPr>
+                <w:rFonts w:ascii="Times New Roman" w:hAnsi="Times New Roman" w:cs="Times New Roman"/>
+                <w:i/>
+                <w:szCs w:val="24"/>
+              </w:rPr>
+              <w:t>integrator</w:t>
+            </w:r>
+            <w:r>
+              <w:rPr>
+                <w:rFonts w:ascii="Times New Roman" w:hAnsi="Times New Roman" w:cs="Times New Roman"/>
+                <w:szCs w:val="24"/>
+              </w:rPr>
+              <w:t xml:space="preserve"> gagal, maka </w:t>
+            </w:r>
+            <w:r>
+              <w:rPr>
+                <w:rFonts w:ascii="Times New Roman" w:hAnsi="Times New Roman" w:cs="Times New Roman"/>
+                <w:i/>
+                <w:szCs w:val="24"/>
+              </w:rPr>
+              <w:t>integrator</w:t>
+            </w:r>
+            <w:r>
+              <w:rPr>
+                <w:rFonts w:ascii="Times New Roman" w:hAnsi="Times New Roman" w:cs="Times New Roman"/>
+                <w:szCs w:val="24"/>
+              </w:rPr>
+              <w:t xml:space="preserve"> mengirimkan notifikasi kesalahan kepada setiap </w:t>
+            </w:r>
+            <w:r>
+              <w:rPr>
+                <w:rFonts w:ascii="Times New Roman" w:hAnsi="Times New Roman" w:cs="Times New Roman"/>
+                <w:i/>
+                <w:szCs w:val="24"/>
+              </w:rPr>
+              <w:t>developer</w:t>
+            </w:r>
+            <w:r>
+              <w:rPr>
+                <w:rFonts w:ascii="Times New Roman" w:hAnsi="Times New Roman" w:cs="Times New Roman"/>
+                <w:szCs w:val="24"/>
+              </w:rPr>
+              <w:t xml:space="preserve"> untuk segera</w:t>
+            </w:r>
+            <w:r>
+              <w:rPr>
+                <w:rFonts w:ascii="Times New Roman" w:hAnsi="Times New Roman" w:cs="Times New Roman"/>
+                <w:szCs w:val="24"/>
+              </w:rPr>
+              <w:t xml:space="preserve"> diperbaiki.</w:t>
             </w:r>
           </w:p>
         </w:tc>
@@ -332,29 +328,102 @@
           <w:szCs w:val="24"/>
         </w:rPr>
       </w:pPr>
+      <w:r>
+        <w:rPr>
+          <w:rFonts w:ascii="Times New Roman" w:hAnsi="Times New Roman" w:cs="Times New Roman"/>
+          <w:sz w:val="24"/>
+          <w:szCs w:val="24"/>
+        </w:rPr>
+        <w:br/>
+      </w:r>
     </w:p>
     <w:p>
       <w:pPr>
         <w:rPr>
           <w:rFonts w:ascii="Times New Roman" w:hAnsi="Times New Roman" w:cs="Times New Roman"/>
-          <w:sz w:val="20"/>
+          <w:sz w:val="24"/>
           <w:szCs w:val="24"/>
         </w:rPr>
       </w:pPr>
-      <w:r>
-        <w:rPr>
-          <w:rFonts w:ascii="Times New Roman" w:hAnsi="Times New Roman" w:cs="Times New Roman"/>
-          <w:sz w:val="20"/>
-          <w:szCs w:val="24"/>
-        </w:rPr>
-        <w:t xml:space="preserve">Gambar 3-8. Pemberian notifikasi kesalahan secara manual oleh </w:t>
-      </w:r>
-      <w:r>
-        <w:rPr>
-          <w:rFonts w:ascii="Times New Roman" w:hAnsi="Times New Roman" w:cs="Times New Roman"/>
+    </w:p>
+    <w:p>
+      <w:pPr>
+        <w:pStyle w:val="ListParagraph"/>
+        <w:spacing w:after="0" w:line="360" w:lineRule="auto"/>
+        <w:ind w:left="1134"/>
+        <w:rPr>
+          <w:rFonts w:ascii="Times New Roman" w:hAnsi="Times New Roman"/>
+          <w:sz w:val="20"/>
+        </w:rPr>
+      </w:pPr>
+      <w:r>
+        <w:rPr>
+          <w:rFonts w:ascii="Times New Roman" w:hAnsi="Times New Roman"/>
+          <w:sz w:val="20"/>
+        </w:rPr>
+        <w:br/>
+      </w:r>
+      <w:r>
+        <w:rPr>
+          <w:rFonts w:ascii="Times New Roman" w:hAnsi="Times New Roman"/>
+          <w:sz w:val="20"/>
+        </w:rPr>
+        <w:br/>
+      </w:r>
+    </w:p>
+    <w:p>
+      <w:pPr>
+        <w:rPr>
+          <w:rFonts w:ascii="Times New Roman" w:eastAsia="Calibri" w:hAnsi="Times New Roman" w:cs="Times New Roman"/>
+          <w:sz w:val="20"/>
+        </w:rPr>
+      </w:pPr>
+      <w:r>
+        <w:rPr>
+          <w:rFonts w:ascii="Times New Roman" w:hAnsi="Times New Roman"/>
+          <w:sz w:val="20"/>
+        </w:rPr>
+        <w:br w:type="page"/>
+      </w:r>
+    </w:p>
+    <w:p>
+      <w:pPr>
+        <w:pStyle w:val="ListParagraph"/>
+        <w:spacing w:after="0" w:line="360" w:lineRule="auto"/>
+        <w:ind w:left="1134"/>
+        <w:rPr>
+          <w:rFonts w:ascii="Times New Roman" w:hAnsi="Times New Roman"/>
+          <w:sz w:val="20"/>
+        </w:rPr>
+      </w:pPr>
+      <w:r>
+        <w:rPr>
+          <w:rFonts w:ascii="Times New Roman" w:hAnsi="Times New Roman"/>
+          <w:sz w:val="20"/>
+        </w:rPr>
+        <w:lastRenderedPageBreak/>
+        <w:t>Gambar 3.8</w:t>
+      </w:r>
+      <w:r>
+        <w:rPr>
+          <w:rFonts w:ascii="Times New Roman" w:hAnsi="Times New Roman"/>
+          <w:b/>
+          <w:sz w:val="20"/>
+        </w:rPr>
+        <w:t xml:space="preserve">. </w:t>
+      </w:r>
+      <w:r>
+        <w:rPr>
+          <w:rFonts w:ascii="Times New Roman" w:hAnsi="Times New Roman"/>
+          <w:sz w:val="20"/>
+        </w:rPr>
+        <w:t xml:space="preserve"> Pengarsipan paket aplikasi secara manual oleh </w:t>
+      </w:r>
+      <w:r>
+        <w:rPr>
+          <w:rFonts w:ascii="Times New Roman" w:hAnsi="Times New Roman"/>
           <w:i/>
           <w:sz w:val="20"/>
-          <w:szCs w:val="24"/>
         </w:rPr>
         <w:t>integrator</w:t>
       </w:r>
@@ -362,19 +431,19 @@
     <w:tbl>
       <w:tblPr>
         <w:tblStyle w:val="TableGrid"/>
-        <w:tblW w:w="9719" w:type="dxa"/>
+        <w:tblW w:w="9940" w:type="dxa"/>
         <w:tblLook w:val="04A0" w:firstRow="1" w:lastRow="0" w:firstColumn="1" w:lastColumn="0" w:noHBand="0" w:noVBand="1"/>
       </w:tblPr>
       <w:tblGrid>
-        <w:gridCol w:w="9719"/>
+        <w:gridCol w:w="9940"/>
       </w:tblGrid>
       <w:tr>
         <w:trPr>
-          <w:trHeight w:val="3838"/>
+          <w:trHeight w:val="2412"/>
         </w:trPr>
         <w:tc>
           <w:tcPr>
-            <w:tcW w:w="9719" w:type="dxa"/>
+            <w:tcW w:w="9940" w:type="dxa"/>
           </w:tcPr>
           <w:p>
             <w:pPr>
@@ -393,8 +462,15 @@
                 <w:szCs w:val="24"/>
               </w:rPr>
             </w:pPr>
-            <w:bookmarkStart w:id="0" w:name="_GoBack"/>
-            <w:bookmarkEnd w:id="0"/>
+          </w:p>
+          <w:p>
+            <w:pPr>
+              <w:rPr>
+                <w:rFonts w:ascii="Times New Roman" w:hAnsi="Times New Roman" w:cs="Times New Roman"/>
+                <w:sz w:val="24"/>
+                <w:szCs w:val="24"/>
+              </w:rPr>
+            </w:pPr>
             <w:r>
               <w:rPr>
                 <w:rFonts w:ascii="Times New Roman" w:hAnsi="Times New Roman" w:cs="Times New Roman"/>
@@ -404,9 +480,9 @@
               </w:rPr>
               <w:drawing>
                 <wp:inline distT="0" distB="0" distL="0" distR="0">
-                  <wp:extent cx="5935980" cy="2118360"/>
-                  <wp:effectExtent l="0" t="0" r="0" b="0"/>
-                  <wp:docPr id="4" name="Picture 4"/>
+                  <wp:extent cx="5938520" cy="2351405"/>
+                  <wp:effectExtent l="0" t="0" r="5080" b="0"/>
+                  <wp:docPr id="12" name="Picture 12"/>
                   <wp:cNvGraphicFramePr>
                     <a:graphicFrameLocks xmlns:a="http://schemas.openxmlformats.org/drawingml/2006/main" noChangeAspect="1"/>
                   </wp:cNvGraphicFramePr>
@@ -414,7 +490,7 @@
                     <a:graphicData uri="http://schemas.openxmlformats.org/drawingml/2006/picture">
                       <pic:pic xmlns:pic="http://schemas.openxmlformats.org/drawingml/2006/picture">
                         <pic:nvPicPr>
-                          <pic:cNvPr id="0" name="Picture 1"/>
+                          <pic:cNvPr id="0" name="Picture 5"/>
                           <pic:cNvPicPr>
                             <a:picLocks noChangeAspect="1" noChangeArrowheads="1"/>
                           </pic:cNvPicPr>
@@ -435,7 +511,7 @@
                         <pic:spPr bwMode="auto">
                           <a:xfrm>
                             <a:off x="0" y="0"/>
-                            <a:ext cx="5935980" cy="2118360"/>
+                            <a:ext cx="5938520" cy="2351405"/>
                           </a:xfrm>
                           <a:prstGeom prst="rect">
                             <a:avLst/>
@@ -466,6 +542,13 @@
                 <w:rFonts w:ascii="Times New Roman" w:hAnsi="Times New Roman" w:cs="Times New Roman"/>
                 <w:szCs w:val="24"/>
               </w:rPr>
+              <w:br/>
+            </w:r>
+            <w:r>
+              <w:rPr>
+                <w:rFonts w:ascii="Times New Roman" w:hAnsi="Times New Roman" w:cs="Times New Roman"/>
+                <w:szCs w:val="24"/>
+              </w:rPr>
               <w:t>Penjelasan:</w:t>
             </w:r>
           </w:p>
@@ -475,7 +558,6 @@
               <w:jc w:val="both"/>
               <w:rPr>
                 <w:rFonts w:ascii="Times New Roman" w:hAnsi="Times New Roman" w:cs="Times New Roman"/>
-                <w:sz w:val="24"/>
                 <w:szCs w:val="24"/>
               </w:rPr>
             </w:pPr>
@@ -499,21 +581,52 @@
                 <w:rFonts w:ascii="Times New Roman" w:hAnsi="Times New Roman" w:cs="Times New Roman"/>
                 <w:szCs w:val="24"/>
               </w:rPr>
-              <w:t>mengintegrasikan modul pad</w:t>
-            </w:r>
-            <w:r>
-              <w:rPr>
-                <w:rFonts w:ascii="Times New Roman" w:hAnsi="Times New Roman" w:cs="Times New Roman"/>
-                <w:szCs w:val="24"/>
-              </w:rPr>
-              <w:t>a mesin integrasi tanpa bantua</w:t>
-            </w:r>
-            <w:r>
-              <w:rPr>
-                <w:rFonts w:ascii="Times New Roman" w:hAnsi="Times New Roman" w:cs="Times New Roman"/>
-                <w:szCs w:val="24"/>
-              </w:rPr>
-              <w:t>n</w:t>
+              <w:t xml:space="preserve">berperan sebagai </w:t>
+            </w:r>
+            <w:r>
+              <w:rPr>
+                <w:rFonts w:ascii="Times New Roman" w:hAnsi="Times New Roman" w:cs="Times New Roman"/>
+                <w:i/>
+                <w:szCs w:val="24"/>
+              </w:rPr>
+              <w:t>integrator</w:t>
+            </w:r>
+            <w:r>
+              <w:rPr>
+                <w:rFonts w:ascii="Times New Roman" w:hAnsi="Times New Roman" w:cs="Times New Roman"/>
+                <w:szCs w:val="24"/>
+              </w:rPr>
+              <w:t xml:space="preserve"> yang mengeksekusi </w:t>
+            </w:r>
+            <w:r>
+              <w:rPr>
+                <w:rFonts w:ascii="Times New Roman" w:hAnsi="Times New Roman" w:cs="Times New Roman"/>
+                <w:i/>
+                <w:szCs w:val="24"/>
+              </w:rPr>
+              <w:t>build</w:t>
+            </w:r>
+            <w:r>
+              <w:rPr>
+                <w:rFonts w:ascii="Times New Roman" w:hAnsi="Times New Roman" w:cs="Times New Roman"/>
+                <w:szCs w:val="24"/>
+              </w:rPr>
+              <w:t xml:space="preserve"> pada mesin integrasi tanpa menggunakan bantuan </w:t>
+            </w:r>
+            <w:r>
+              <w:rPr>
+                <w:rFonts w:ascii="Times New Roman" w:hAnsi="Times New Roman" w:cs="Times New Roman"/>
+                <w:i/>
+                <w:szCs w:val="24"/>
+              </w:rPr>
+              <w:t>automated build tool</w:t>
+            </w:r>
+            <w:r>
+              <w:rPr>
+                <w:rFonts w:ascii="Times New Roman" w:hAnsi="Times New Roman" w:cs="Times New Roman"/>
+                <w:szCs w:val="24"/>
+              </w:rPr>
+              <w:t>.</w:t>
             </w:r>
             <w:r>
               <w:rPr>
@@ -525,144 +638,96 @@
             <w:r>
               <w:rPr>
                 <w:rFonts w:ascii="Times New Roman" w:hAnsi="Times New Roman" w:cs="Times New Roman"/>
-                <w:i/>
-                <w:szCs w:val="24"/>
-              </w:rPr>
-              <w:t>automated</w:t>
-            </w:r>
-            <w:r>
-              <w:rPr>
-                <w:rFonts w:ascii="Times New Roman" w:hAnsi="Times New Roman" w:cs="Times New Roman"/>
-                <w:szCs w:val="24"/>
-              </w:rPr>
-              <w:t xml:space="preserve"> </w:t>
-            </w:r>
-            <w:r>
-              <w:rPr>
-                <w:rFonts w:ascii="Times New Roman" w:hAnsi="Times New Roman" w:cs="Times New Roman"/>
-                <w:i/>
-                <w:szCs w:val="24"/>
-              </w:rPr>
-              <w:t>continuous</w:t>
-            </w:r>
-            <w:r>
-              <w:rPr>
-                <w:rFonts w:ascii="Times New Roman" w:hAnsi="Times New Roman" w:cs="Times New Roman"/>
-                <w:szCs w:val="24"/>
-              </w:rPr>
-              <w:t xml:space="preserve"> </w:t>
-            </w:r>
-            <w:r>
-              <w:rPr>
-                <w:rFonts w:ascii="Times New Roman" w:hAnsi="Times New Roman" w:cs="Times New Roman"/>
-                <w:i/>
-                <w:szCs w:val="24"/>
-              </w:rPr>
-              <w:t>integration</w:t>
-            </w:r>
-            <w:r>
-              <w:rPr>
-                <w:rFonts w:ascii="Times New Roman" w:hAnsi="Times New Roman" w:cs="Times New Roman"/>
-                <w:szCs w:val="24"/>
-              </w:rPr>
-              <w:t xml:space="preserve"> </w:t>
-            </w:r>
-            <w:r>
-              <w:rPr>
-                <w:rFonts w:ascii="Times New Roman" w:hAnsi="Times New Roman" w:cs="Times New Roman"/>
-                <w:i/>
-                <w:szCs w:val="24"/>
-              </w:rPr>
-              <w:t>tool</w:t>
-            </w:r>
-            <w:r>
-              <w:rPr>
-                <w:rFonts w:ascii="Times New Roman" w:hAnsi="Times New Roman" w:cs="Times New Roman"/>
-                <w:szCs w:val="24"/>
-              </w:rPr>
-              <w:t xml:space="preserve">. </w:t>
-            </w:r>
-            <w:r>
-              <w:rPr>
-                <w:rFonts w:ascii="Times New Roman" w:hAnsi="Times New Roman" w:cs="Times New Roman"/>
-                <w:i/>
-                <w:szCs w:val="24"/>
-              </w:rPr>
-              <w:t>Developer</w:t>
-            </w:r>
-            <w:r>
-              <w:rPr>
-                <w:rFonts w:ascii="Times New Roman" w:hAnsi="Times New Roman" w:cs="Times New Roman"/>
-                <w:szCs w:val="24"/>
-              </w:rPr>
-              <w:t xml:space="preserve"> Y perlu me</w:t>
-            </w:r>
-            <w:r>
-              <w:rPr>
-                <w:rFonts w:ascii="Times New Roman" w:hAnsi="Times New Roman" w:cs="Times New Roman"/>
-                <w:szCs w:val="24"/>
-              </w:rPr>
-              <w:t xml:space="preserve">lengkapi modul A dan modul C dari </w:t>
-            </w:r>
-            <w:r>
-              <w:rPr>
-                <w:rFonts w:ascii="Times New Roman" w:hAnsi="Times New Roman" w:cs="Times New Roman"/>
-                <w:i/>
-                <w:szCs w:val="24"/>
-              </w:rPr>
-              <w:t>developer</w:t>
-            </w:r>
-            <w:r>
-              <w:rPr>
-                <w:rFonts w:ascii="Times New Roman" w:hAnsi="Times New Roman" w:cs="Times New Roman"/>
-                <w:szCs w:val="24"/>
-              </w:rPr>
-              <w:t xml:space="preserve"> X dan Z. Setelah modul tersebut lengkap dan benar, </w:t>
-            </w:r>
-            <w:r>
-              <w:rPr>
-                <w:rFonts w:ascii="Times New Roman" w:hAnsi="Times New Roman" w:cs="Times New Roman"/>
-                <w:i/>
-                <w:szCs w:val="24"/>
-              </w:rPr>
-              <w:t>developer</w:t>
-            </w:r>
-            <w:r>
-              <w:rPr>
-                <w:rFonts w:ascii="Times New Roman" w:hAnsi="Times New Roman" w:cs="Times New Roman"/>
-                <w:szCs w:val="24"/>
-              </w:rPr>
-              <w:t xml:space="preserve"> Y akan menguji hasil integrasi modul A dan C. Ketika ada kesalahan pada satu atau lebih hasil pengujian, maka </w:t>
-            </w:r>
-            <w:r>
-              <w:rPr>
-                <w:rFonts w:ascii="Times New Roman" w:hAnsi="Times New Roman" w:cs="Times New Roman"/>
-                <w:i/>
-                <w:szCs w:val="24"/>
-              </w:rPr>
-              <w:t>developer</w:t>
-            </w:r>
-            <w:r>
-              <w:rPr>
-                <w:rFonts w:ascii="Times New Roman" w:hAnsi="Times New Roman" w:cs="Times New Roman"/>
-                <w:szCs w:val="24"/>
-              </w:rPr>
-              <w:t xml:space="preserve"> Y perlu menginformasikan kesalahan tersebut kepada </w:t>
-            </w:r>
-            <w:r>
-              <w:rPr>
-                <w:rFonts w:ascii="Times New Roman" w:hAnsi="Times New Roman" w:cs="Times New Roman"/>
-                <w:i/>
-                <w:szCs w:val="24"/>
-              </w:rPr>
-              <w:t>developer</w:t>
-            </w:r>
-            <w:r>
-              <w:rPr>
-                <w:rFonts w:ascii="Times New Roman" w:hAnsi="Times New Roman" w:cs="Times New Roman"/>
-                <w:szCs w:val="24"/>
-              </w:rPr>
-              <w:t xml:space="preserve"> yang lain untuk segera diperbaiki.</w:t>
+                <w:szCs w:val="24"/>
+              </w:rPr>
+              <w:t xml:space="preserve">Hasil dari </w:t>
+            </w:r>
+            <w:r>
+              <w:rPr>
+                <w:rFonts w:ascii="Times New Roman" w:hAnsi="Times New Roman" w:cs="Times New Roman"/>
+                <w:szCs w:val="24"/>
+              </w:rPr>
+              <w:t xml:space="preserve">setiap </w:t>
+            </w:r>
+            <w:r>
+              <w:rPr>
+                <w:rFonts w:ascii="Times New Roman" w:hAnsi="Times New Roman" w:cs="Times New Roman"/>
+                <w:szCs w:val="24"/>
+              </w:rPr>
+              <w:t xml:space="preserve">eksekusi </w:t>
+            </w:r>
+            <w:r>
+              <w:rPr>
+                <w:rFonts w:ascii="Times New Roman" w:hAnsi="Times New Roman" w:cs="Times New Roman"/>
+                <w:i/>
+                <w:szCs w:val="24"/>
+              </w:rPr>
+              <w:t>build</w:t>
+            </w:r>
+            <w:r>
+              <w:rPr>
+                <w:rFonts w:ascii="Times New Roman" w:hAnsi="Times New Roman" w:cs="Times New Roman"/>
+                <w:szCs w:val="24"/>
+              </w:rPr>
+              <w:t xml:space="preserve"> yang berhasil dilakukan oleh </w:t>
+            </w:r>
+            <w:r>
+              <w:rPr>
+                <w:rFonts w:ascii="Times New Roman" w:hAnsi="Times New Roman" w:cs="Times New Roman"/>
+                <w:i/>
+                <w:szCs w:val="24"/>
+              </w:rPr>
+              <w:t>integrator</w:t>
+            </w:r>
+            <w:r>
+              <w:rPr>
+                <w:rFonts w:ascii="Times New Roman" w:hAnsi="Times New Roman" w:cs="Times New Roman"/>
+                <w:szCs w:val="24"/>
+              </w:rPr>
+              <w:t xml:space="preserve"> menghasilkan paket aplika</w:t>
+            </w:r>
+            <w:r>
+              <w:rPr>
+                <w:rFonts w:ascii="Times New Roman" w:hAnsi="Times New Roman" w:cs="Times New Roman"/>
+                <w:szCs w:val="24"/>
+              </w:rPr>
+              <w:t xml:space="preserve">si. </w:t>
+            </w:r>
+            <w:r>
+              <w:rPr>
+                <w:rFonts w:ascii="Times New Roman" w:hAnsi="Times New Roman" w:cs="Times New Roman"/>
+                <w:szCs w:val="24"/>
+              </w:rPr>
+              <w:t xml:space="preserve">Setiap </w:t>
+            </w:r>
+            <w:r>
+              <w:rPr>
+                <w:rFonts w:ascii="Times New Roman" w:hAnsi="Times New Roman" w:cs="Times New Roman"/>
+                <w:szCs w:val="24"/>
+              </w:rPr>
+              <w:t xml:space="preserve">paket aplikasi tersebut </w:t>
+            </w:r>
+            <w:r>
+              <w:rPr>
+                <w:rFonts w:ascii="Times New Roman" w:hAnsi="Times New Roman" w:cs="Times New Roman"/>
+                <w:szCs w:val="24"/>
+              </w:rPr>
+              <w:t xml:space="preserve">akan diarsipkan oleh </w:t>
+            </w:r>
+            <w:r>
+              <w:rPr>
+                <w:rFonts w:ascii="Times New Roman" w:hAnsi="Times New Roman" w:cs="Times New Roman"/>
+                <w:i/>
+                <w:szCs w:val="24"/>
+              </w:rPr>
+              <w:t>integrator</w:t>
+            </w:r>
+            <w:r>
+              <w:rPr>
+                <w:rFonts w:ascii="Times New Roman" w:hAnsi="Times New Roman" w:cs="Times New Roman"/>
+                <w:szCs w:val="24"/>
+              </w:rPr>
+              <w:t xml:space="preserve"> pada mesin integrasi.</w:t>
             </w:r>
           </w:p>
         </w:tc>
@@ -676,23 +741,23 @@
           <w:szCs w:val="24"/>
         </w:rPr>
       </w:pPr>
-      <w:r>
-        <w:rPr>
-          <w:rFonts w:ascii="Times New Roman" w:hAnsi="Times New Roman" w:cs="Times New Roman"/>
-          <w:sz w:val="24"/>
-          <w:szCs w:val="24"/>
-        </w:rPr>
-        <w:br/>
-      </w:r>
     </w:p>
     <w:p>
       <w:pPr>
         <w:rPr>
-          <w:rFonts w:ascii="Times New Roman" w:hAnsi="Times New Roman" w:cs="Times New Roman"/>
-          <w:sz w:val="24"/>
-          <w:szCs w:val="24"/>
+          <w:rFonts w:ascii="Times New Roman" w:eastAsia="Calibri" w:hAnsi="Times New Roman" w:cs="Times New Roman"/>
+          <w:sz w:val="20"/>
+          <w:szCs w:val="20"/>
         </w:rPr>
       </w:pPr>
+      <w:r>
+        <w:rPr>
+          <w:rFonts w:ascii="Times New Roman" w:hAnsi="Times New Roman"/>
+          <w:sz w:val="20"/>
+          <w:szCs w:val="20"/>
+        </w:rPr>
+        <w:br w:type="page"/>
+      </w:r>
     </w:p>
     <w:p>
       <w:pPr>
@@ -702,477 +767,25 @@
         <w:rPr>
           <w:rFonts w:ascii="Times New Roman" w:hAnsi="Times New Roman"/>
           <w:sz w:val="20"/>
+          <w:szCs w:val="20"/>
         </w:rPr>
       </w:pPr>
       <w:r>
         <w:rPr>
           <w:rFonts w:ascii="Times New Roman" w:hAnsi="Times New Roman"/>
           <w:sz w:val="20"/>
+          <w:szCs w:val="20"/>
         </w:rPr>
         <w:lastRenderedPageBreak/>
-        <w:br/>
-      </w:r>
-      <w:r>
-        <w:rPr>
-          <w:rFonts w:ascii="Times New Roman" w:hAnsi="Times New Roman"/>
-          <w:sz w:val="20"/>
-        </w:rPr>
-        <w:br/>
-      </w:r>
-      <w:r>
-        <w:rPr>
-          <w:rFonts w:ascii="Times New Roman" w:hAnsi="Times New Roman"/>
-          <w:sz w:val="20"/>
-        </w:rPr>
-        <w:t>Gambar 3.9</w:t>
-      </w:r>
-      <w:r>
-        <w:rPr>
-          <w:rFonts w:ascii="Times New Roman" w:hAnsi="Times New Roman"/>
-          <w:b/>
-          <w:sz w:val="20"/>
-        </w:rPr>
-        <w:t xml:space="preserve">. </w:t>
-      </w:r>
-      <w:r>
-        <w:rPr>
-          <w:rFonts w:ascii="Times New Roman" w:hAnsi="Times New Roman"/>
-          <w:sz w:val="20"/>
-        </w:rPr>
-        <w:t xml:space="preserve"> Pengarsipan paket aplikasi secara manual oleh </w:t>
-      </w:r>
-      <w:r>
-        <w:rPr>
-          <w:rFonts w:ascii="Times New Roman" w:hAnsi="Times New Roman"/>
-          <w:i/>
-          <w:sz w:val="20"/>
-        </w:rPr>
-        <w:t>integrator</w:t>
-      </w:r>
-    </w:p>
-    <w:tbl>
-      <w:tblPr>
-        <w:tblStyle w:val="TableGrid"/>
-        <w:tblW w:w="9940" w:type="dxa"/>
-        <w:tblLook w:val="04A0" w:firstRow="1" w:lastRow="0" w:firstColumn="1" w:lastColumn="0" w:noHBand="0" w:noVBand="1"/>
-      </w:tblPr>
-      <w:tblGrid>
-        <w:gridCol w:w="10088"/>
-      </w:tblGrid>
-      <w:tr>
-        <w:trPr>
-          <w:trHeight w:val="2412"/>
-        </w:trPr>
-        <w:tc>
-          <w:tcPr>
-            <w:tcW w:w="9940" w:type="dxa"/>
-          </w:tcPr>
-          <w:p>
-            <w:pPr>
-              <w:rPr>
-                <w:rFonts w:ascii="Times New Roman" w:hAnsi="Times New Roman" w:cs="Times New Roman"/>
-                <w:sz w:val="24"/>
-                <w:szCs w:val="24"/>
-              </w:rPr>
-            </w:pPr>
-          </w:p>
-          <w:p>
-            <w:pPr>
-              <w:rPr>
-                <w:rFonts w:ascii="Times New Roman" w:hAnsi="Times New Roman" w:cs="Times New Roman"/>
-                <w:sz w:val="24"/>
-                <w:szCs w:val="24"/>
-              </w:rPr>
-            </w:pPr>
-          </w:p>
-          <w:p>
-            <w:pPr>
-              <w:rPr>
-                <w:rFonts w:ascii="Times New Roman" w:hAnsi="Times New Roman" w:cs="Times New Roman"/>
-                <w:sz w:val="24"/>
-                <w:szCs w:val="24"/>
-              </w:rPr>
-            </w:pPr>
-            <w:r>
-              <w:rPr>
-                <w:rFonts w:ascii="Times New Roman" w:hAnsi="Times New Roman" w:cs="Times New Roman"/>
-                <w:noProof/>
-                <w:sz w:val="24"/>
-                <w:szCs w:val="24"/>
-              </w:rPr>
-              <w:drawing>
-                <wp:inline distT="0" distB="0" distL="0" distR="0">
-                  <wp:extent cx="6269187" cy="1275644"/>
-                  <wp:effectExtent l="0" t="0" r="0" b="1270"/>
-                  <wp:docPr id="1" name="Picture 1"/>
-                  <wp:cNvGraphicFramePr>
-                    <a:graphicFrameLocks xmlns:a="http://schemas.openxmlformats.org/drawingml/2006/main" noChangeAspect="1"/>
-                  </wp:cNvGraphicFramePr>
-                  <a:graphic xmlns:a="http://schemas.openxmlformats.org/drawingml/2006/main">
-                    <a:graphicData uri="http://schemas.openxmlformats.org/drawingml/2006/picture">
-                      <pic:pic xmlns:pic="http://schemas.openxmlformats.org/drawingml/2006/picture">
-                        <pic:nvPicPr>
-                          <pic:cNvPr id="0" name="Picture 1"/>
-                          <pic:cNvPicPr>
-                            <a:picLocks noChangeAspect="1" noChangeArrowheads="1"/>
-                          </pic:cNvPicPr>
-                        </pic:nvPicPr>
-                        <pic:blipFill>
-                          <a:blip r:embed="rId9">
-                            <a:extLst>
-                              <a:ext uri="{28A0092B-C50C-407E-A947-70E740481C1C}">
-                                <a14:useLocalDpi xmlns:a14="http://schemas.microsoft.com/office/drawing/2010/main" val="0"/>
-                              </a:ext>
-                            </a:extLst>
-                          </a:blip>
-                          <a:srcRect/>
-                          <a:stretch>
-                            <a:fillRect/>
-                          </a:stretch>
-                        </pic:blipFill>
-                        <pic:spPr bwMode="auto">
-                          <a:xfrm>
-                            <a:off x="0" y="0"/>
-                            <a:ext cx="6290786" cy="1280039"/>
-                          </a:xfrm>
-                          <a:prstGeom prst="rect">
-                            <a:avLst/>
-                          </a:prstGeom>
-                          <a:noFill/>
-                          <a:ln>
-                            <a:noFill/>
-                          </a:ln>
-                        </pic:spPr>
-                      </pic:pic>
-                    </a:graphicData>
-                  </a:graphic>
-                </wp:inline>
-              </w:drawing>
-            </w:r>
-          </w:p>
-          <w:p>
-            <w:pPr>
-              <w:spacing w:line="360" w:lineRule="auto"/>
-              <w:jc w:val="both"/>
-              <w:rPr>
-                <w:rFonts w:ascii="Times New Roman" w:hAnsi="Times New Roman" w:cs="Times New Roman"/>
-                <w:szCs w:val="24"/>
-              </w:rPr>
-            </w:pPr>
-            <w:r>
-              <w:rPr>
-                <w:rFonts w:ascii="Times New Roman" w:hAnsi="Times New Roman" w:cs="Times New Roman"/>
-                <w:szCs w:val="24"/>
-              </w:rPr>
-              <w:br/>
-            </w:r>
-            <w:r>
-              <w:rPr>
-                <w:rFonts w:ascii="Times New Roman" w:hAnsi="Times New Roman" w:cs="Times New Roman"/>
-                <w:szCs w:val="24"/>
-              </w:rPr>
-              <w:t>Penjelasan:</w:t>
-            </w:r>
-          </w:p>
-          <w:p>
-            <w:pPr>
-              <w:spacing w:line="360" w:lineRule="auto"/>
-              <w:jc w:val="both"/>
-              <w:rPr>
-                <w:rFonts w:ascii="Times New Roman" w:hAnsi="Times New Roman" w:cs="Times New Roman"/>
-                <w:sz w:val="24"/>
-                <w:szCs w:val="24"/>
-              </w:rPr>
-            </w:pPr>
-            <w:r>
-              <w:rPr>
-                <w:rFonts w:ascii="Times New Roman" w:hAnsi="Times New Roman" w:cs="Times New Roman"/>
-                <w:i/>
-                <w:szCs w:val="24"/>
-              </w:rPr>
-              <w:t>Developer</w:t>
-            </w:r>
-            <w:r>
-              <w:rPr>
-                <w:rFonts w:ascii="Times New Roman" w:hAnsi="Times New Roman" w:cs="Times New Roman"/>
-                <w:szCs w:val="24"/>
-              </w:rPr>
-              <w:t xml:space="preserve"> Y </w:t>
-            </w:r>
-            <w:r>
-              <w:rPr>
-                <w:rFonts w:ascii="Times New Roman" w:hAnsi="Times New Roman" w:cs="Times New Roman"/>
-                <w:szCs w:val="24"/>
-              </w:rPr>
-              <w:t xml:space="preserve">mengarsipkan paket aplikasi pada mesin integrasi tanpa bantuan </w:t>
-            </w:r>
-            <w:r>
-              <w:rPr>
-                <w:rFonts w:ascii="Times New Roman" w:hAnsi="Times New Roman" w:cs="Times New Roman"/>
-                <w:i/>
-                <w:szCs w:val="24"/>
-              </w:rPr>
-              <w:t>automated</w:t>
-            </w:r>
-            <w:r>
-              <w:rPr>
-                <w:rFonts w:ascii="Times New Roman" w:hAnsi="Times New Roman" w:cs="Times New Roman"/>
-                <w:szCs w:val="24"/>
-              </w:rPr>
-              <w:t xml:space="preserve"> </w:t>
-            </w:r>
-            <w:r>
-              <w:rPr>
-                <w:rFonts w:ascii="Times New Roman" w:hAnsi="Times New Roman" w:cs="Times New Roman"/>
-                <w:i/>
-                <w:szCs w:val="24"/>
-              </w:rPr>
-              <w:t>continuous</w:t>
-            </w:r>
-            <w:r>
-              <w:rPr>
-                <w:rFonts w:ascii="Times New Roman" w:hAnsi="Times New Roman" w:cs="Times New Roman"/>
-                <w:szCs w:val="24"/>
-              </w:rPr>
-              <w:t xml:space="preserve"> </w:t>
-            </w:r>
-            <w:r>
-              <w:rPr>
-                <w:rFonts w:ascii="Times New Roman" w:hAnsi="Times New Roman" w:cs="Times New Roman"/>
-                <w:i/>
-                <w:szCs w:val="24"/>
-              </w:rPr>
-              <w:t>integration</w:t>
-            </w:r>
-            <w:r>
-              <w:rPr>
-                <w:rFonts w:ascii="Times New Roman" w:hAnsi="Times New Roman" w:cs="Times New Roman"/>
-                <w:szCs w:val="24"/>
-              </w:rPr>
-              <w:t xml:space="preserve"> </w:t>
-            </w:r>
-            <w:r>
-              <w:rPr>
-                <w:rFonts w:ascii="Times New Roman" w:hAnsi="Times New Roman" w:cs="Times New Roman"/>
-                <w:i/>
-                <w:szCs w:val="24"/>
-              </w:rPr>
-              <w:t>tool</w:t>
-            </w:r>
-            <w:r>
-              <w:rPr>
-                <w:rFonts w:ascii="Times New Roman" w:hAnsi="Times New Roman" w:cs="Times New Roman"/>
-                <w:szCs w:val="24"/>
-              </w:rPr>
-              <w:t xml:space="preserve">. Ketika </w:t>
-            </w:r>
-            <w:r>
-              <w:rPr>
-                <w:rFonts w:ascii="Times New Roman" w:hAnsi="Times New Roman" w:cs="Times New Roman"/>
-                <w:i/>
-                <w:szCs w:val="24"/>
-              </w:rPr>
-              <w:t>integrator</w:t>
-            </w:r>
-            <w:r>
-              <w:rPr>
-                <w:rFonts w:ascii="Times New Roman" w:hAnsi="Times New Roman" w:cs="Times New Roman"/>
-                <w:szCs w:val="24"/>
-              </w:rPr>
-              <w:t xml:space="preserve"> telah melakukan pengujian integrasi dan memastikan semua pengujian tela</w:t>
-            </w:r>
-            <w:r>
-              <w:rPr>
-                <w:rFonts w:ascii="Times New Roman" w:hAnsi="Times New Roman" w:cs="Times New Roman"/>
-                <w:szCs w:val="24"/>
-              </w:rPr>
-              <w:t>h men</w:t>
-            </w:r>
-            <w:r>
-              <w:rPr>
-                <w:rFonts w:ascii="Times New Roman" w:hAnsi="Times New Roman" w:cs="Times New Roman"/>
-                <w:szCs w:val="24"/>
-              </w:rPr>
-              <w:t xml:space="preserve">ampilkan hasil yang benar, </w:t>
-            </w:r>
-            <w:r>
-              <w:rPr>
-                <w:rFonts w:ascii="Times New Roman" w:hAnsi="Times New Roman" w:cs="Times New Roman"/>
-                <w:i/>
-                <w:szCs w:val="24"/>
-              </w:rPr>
-              <w:t>i</w:t>
-            </w:r>
-            <w:r>
-              <w:rPr>
-                <w:rFonts w:ascii="Times New Roman" w:hAnsi="Times New Roman" w:cs="Times New Roman"/>
-                <w:i/>
-                <w:szCs w:val="24"/>
-              </w:rPr>
-              <w:t>n</w:t>
-            </w:r>
-            <w:r>
-              <w:rPr>
-                <w:rFonts w:ascii="Times New Roman" w:hAnsi="Times New Roman" w:cs="Times New Roman"/>
-                <w:i/>
-                <w:szCs w:val="24"/>
-              </w:rPr>
-              <w:t>tegrator</w:t>
-            </w:r>
-            <w:r>
-              <w:rPr>
-                <w:rFonts w:ascii="Times New Roman" w:hAnsi="Times New Roman" w:cs="Times New Roman"/>
-                <w:szCs w:val="24"/>
-              </w:rPr>
-              <w:t xml:space="preserve"> </w:t>
-            </w:r>
-            <w:r>
-              <w:rPr>
-                <w:rFonts w:ascii="Times New Roman" w:hAnsi="Times New Roman" w:cs="Times New Roman"/>
-                <w:szCs w:val="24"/>
-              </w:rPr>
-              <w:t>mengeksekusi</w:t>
-            </w:r>
-            <w:r>
-              <w:rPr>
-                <w:rFonts w:ascii="Times New Roman" w:hAnsi="Times New Roman" w:cs="Times New Roman"/>
-                <w:szCs w:val="24"/>
-              </w:rPr>
-              <w:t xml:space="preserve"> proses</w:t>
-            </w:r>
-            <w:r>
-              <w:rPr>
-                <w:rFonts w:ascii="Times New Roman" w:hAnsi="Times New Roman" w:cs="Times New Roman"/>
-                <w:szCs w:val="24"/>
-              </w:rPr>
-              <w:t xml:space="preserve"> </w:t>
-            </w:r>
-            <w:r>
-              <w:rPr>
-                <w:rFonts w:ascii="Times New Roman" w:hAnsi="Times New Roman" w:cs="Times New Roman"/>
-                <w:i/>
-                <w:szCs w:val="24"/>
-              </w:rPr>
-              <w:t>build</w:t>
-            </w:r>
-            <w:r>
-              <w:rPr>
-                <w:rFonts w:ascii="Times New Roman" w:hAnsi="Times New Roman" w:cs="Times New Roman"/>
-                <w:szCs w:val="24"/>
-              </w:rPr>
-              <w:t xml:space="preserve"> secara manual</w:t>
-            </w:r>
-            <w:r>
-              <w:rPr>
-                <w:rFonts w:ascii="Times New Roman" w:hAnsi="Times New Roman" w:cs="Times New Roman"/>
-                <w:szCs w:val="24"/>
-              </w:rPr>
-              <w:t>.</w:t>
-            </w:r>
-            <w:r>
-              <w:rPr>
-                <w:rFonts w:ascii="Times New Roman" w:hAnsi="Times New Roman" w:cs="Times New Roman"/>
-                <w:szCs w:val="24"/>
-              </w:rPr>
-              <w:t xml:space="preserve"> </w:t>
-            </w:r>
-            <w:r>
-              <w:rPr>
-                <w:rFonts w:ascii="Times New Roman" w:hAnsi="Times New Roman" w:cs="Times New Roman"/>
-                <w:i/>
-                <w:szCs w:val="24"/>
-              </w:rPr>
-              <w:t>I</w:t>
-            </w:r>
-            <w:r>
-              <w:rPr>
-                <w:rFonts w:ascii="Times New Roman" w:hAnsi="Times New Roman" w:cs="Times New Roman"/>
-                <w:i/>
-                <w:szCs w:val="24"/>
-              </w:rPr>
-              <w:t>ntegrator</w:t>
-            </w:r>
-            <w:r>
-              <w:rPr>
-                <w:rFonts w:ascii="Times New Roman" w:hAnsi="Times New Roman" w:cs="Times New Roman"/>
-                <w:szCs w:val="24"/>
-              </w:rPr>
-              <w:t xml:space="preserve"> </w:t>
-            </w:r>
-            <w:r>
-              <w:rPr>
-                <w:rFonts w:ascii="Times New Roman" w:hAnsi="Times New Roman" w:cs="Times New Roman"/>
-                <w:szCs w:val="24"/>
-              </w:rPr>
-              <w:t>akan mengarsipkan paket aplikasi tersebut seca</w:t>
-            </w:r>
-            <w:r>
-              <w:rPr>
-                <w:rFonts w:ascii="Times New Roman" w:hAnsi="Times New Roman" w:cs="Times New Roman"/>
-                <w:szCs w:val="24"/>
-              </w:rPr>
-              <w:t xml:space="preserve">ra manual pada mesin integrasi </w:t>
-            </w:r>
-            <w:r>
-              <w:rPr>
-                <w:rFonts w:ascii="Times New Roman" w:hAnsi="Times New Roman" w:cs="Times New Roman"/>
-                <w:szCs w:val="24"/>
-              </w:rPr>
-              <w:t xml:space="preserve">untuk mendapatkan </w:t>
-            </w:r>
-            <w:r>
-              <w:rPr>
-                <w:rFonts w:ascii="Times New Roman" w:hAnsi="Times New Roman" w:cs="Times New Roman"/>
-                <w:i/>
-                <w:szCs w:val="24"/>
-              </w:rPr>
-              <w:t>history</w:t>
-            </w:r>
-            <w:r>
-              <w:rPr>
-                <w:rFonts w:ascii="Times New Roman" w:hAnsi="Times New Roman" w:cs="Times New Roman"/>
-                <w:szCs w:val="24"/>
-              </w:rPr>
-              <w:t xml:space="preserve"> dari paket aplikasi</w:t>
-            </w:r>
-            <w:r>
-              <w:rPr>
-                <w:rFonts w:ascii="Times New Roman" w:hAnsi="Times New Roman" w:cs="Times New Roman"/>
-                <w:szCs w:val="24"/>
-              </w:rPr>
-              <w:t>.</w:t>
-            </w:r>
-          </w:p>
-        </w:tc>
-      </w:tr>
-    </w:tbl>
-    <w:p>
-      <w:pPr>
-        <w:rPr>
-          <w:rFonts w:ascii="Times New Roman" w:hAnsi="Times New Roman" w:cs="Times New Roman"/>
-          <w:sz w:val="24"/>
-          <w:szCs w:val="24"/>
-        </w:rPr>
-      </w:pPr>
-    </w:p>
-    <w:p>
-      <w:pPr>
-        <w:pStyle w:val="ListParagraph"/>
-        <w:spacing w:after="0" w:line="360" w:lineRule="auto"/>
-        <w:ind w:left="1134"/>
-        <w:rPr>
-          <w:rFonts w:ascii="Times New Roman" w:hAnsi="Times New Roman"/>
-          <w:sz w:val="20"/>
-          <w:szCs w:val="20"/>
-        </w:rPr>
-      </w:pPr>
-      <w:r>
-        <w:rPr>
-          <w:rFonts w:ascii="Times New Roman" w:hAnsi="Times New Roman"/>
-          <w:sz w:val="20"/>
-          <w:szCs w:val="20"/>
-        </w:rPr>
-        <w:t xml:space="preserve">Gambar 3-10. Pembuatan </w:t>
+        <w:t>Gambar 3-9</w:t>
+      </w:r>
+      <w:r>
+        <w:rPr>
+          <w:rFonts w:ascii="Times New Roman" w:hAnsi="Times New Roman"/>
+          <w:sz w:val="20"/>
+          <w:szCs w:val="20"/>
+        </w:rPr>
+        <w:t xml:space="preserve">. Pembuatan </w:t>
       </w:r>
       <w:r>
         <w:rPr>
@@ -1253,9 +866,9 @@
               </w:rPr>
               <w:drawing>
                 <wp:inline distT="0" distB="0" distL="0" distR="0">
-                  <wp:extent cx="5933440" cy="1631315"/>
-                  <wp:effectExtent l="0" t="0" r="0" b="0"/>
-                  <wp:docPr id="13" name="Picture 13"/>
+                  <wp:extent cx="5939790" cy="2802890"/>
+                  <wp:effectExtent l="0" t="0" r="3810" b="0"/>
+                  <wp:docPr id="15" name="Picture 15"/>
                   <wp:cNvGraphicFramePr>
                     <a:graphicFrameLocks xmlns:a="http://schemas.openxmlformats.org/drawingml/2006/main" noChangeAspect="1"/>
                   </wp:cNvGraphicFramePr>
@@ -1263,13 +876,13 @@
                     <a:graphicData uri="http://schemas.openxmlformats.org/drawingml/2006/picture">
                       <pic:pic xmlns:pic="http://schemas.openxmlformats.org/drawingml/2006/picture">
                         <pic:nvPicPr>
-                          <pic:cNvPr id="0" name="Picture 13"/>
+                          <pic:cNvPr id="0" name="Picture 6"/>
                           <pic:cNvPicPr>
                             <a:picLocks noChangeAspect="1" noChangeArrowheads="1"/>
                           </pic:cNvPicPr>
                         </pic:nvPicPr>
                         <pic:blipFill>
-                          <a:blip r:embed="rId10">
+                          <a:blip r:embed="rId9">
                             <a:extLst>
                               <a:ext uri="{28A0092B-C50C-407E-A947-70E740481C1C}">
                                 <a14:useLocalDpi xmlns:a14="http://schemas.microsoft.com/office/drawing/2010/main" val="0"/>
@@ -1284,7 +897,7 @@
                         <pic:spPr bwMode="auto">
                           <a:xfrm>
                             <a:off x="0" y="0"/>
-                            <a:ext cx="5933440" cy="1631315"/>
+                            <a:ext cx="5939790" cy="2802890"/>
                           </a:xfrm>
                           <a:prstGeom prst="rect">
                             <a:avLst/>
@@ -1341,71 +954,20 @@
               <w:rPr>
                 <w:rFonts w:ascii="Times New Roman" w:hAnsi="Times New Roman" w:cs="Times New Roman"/>
               </w:rPr>
-              <w:t>akan</w:t>
-            </w:r>
-            <w:r>
-              <w:rPr>
-                <w:rFonts w:ascii="Times New Roman" w:hAnsi="Times New Roman" w:cs="Times New Roman"/>
-              </w:rPr>
-              <w:t xml:space="preserve"> </w:t>
-            </w:r>
-            <w:r>
-              <w:rPr>
-                <w:rFonts w:ascii="Times New Roman" w:hAnsi="Times New Roman" w:cs="Times New Roman"/>
-              </w:rPr>
-              <w:t xml:space="preserve">menginformasikan kemajuan proses pembangunan perangkat lunak tanpa menggunakan bantuan </w:t>
-            </w:r>
-            <w:r>
-              <w:rPr>
-                <w:rFonts w:ascii="Times New Roman" w:hAnsi="Times New Roman" w:cs="Times New Roman"/>
-                <w:i/>
-              </w:rPr>
-              <w:t>automated</w:t>
-            </w:r>
-            <w:r>
-              <w:rPr>
-                <w:rFonts w:ascii="Times New Roman" w:hAnsi="Times New Roman" w:cs="Times New Roman"/>
-              </w:rPr>
-              <w:t xml:space="preserve"> </w:t>
-            </w:r>
-            <w:r>
-              <w:rPr>
-                <w:rFonts w:ascii="Times New Roman" w:hAnsi="Times New Roman" w:cs="Times New Roman"/>
-                <w:i/>
-              </w:rPr>
-              <w:t>continuous</w:t>
-            </w:r>
-            <w:r>
-              <w:rPr>
-                <w:rFonts w:ascii="Times New Roman" w:hAnsi="Times New Roman" w:cs="Times New Roman"/>
-              </w:rPr>
-              <w:t xml:space="preserve"> </w:t>
-            </w:r>
-            <w:r>
-              <w:rPr>
-                <w:rFonts w:ascii="Times New Roman" w:hAnsi="Times New Roman" w:cs="Times New Roman"/>
-                <w:i/>
-              </w:rPr>
-              <w:t>integration</w:t>
-            </w:r>
-            <w:r>
-              <w:rPr>
-                <w:rFonts w:ascii="Times New Roman" w:hAnsi="Times New Roman" w:cs="Times New Roman"/>
-              </w:rPr>
-              <w:t xml:space="preserve"> </w:t>
-            </w:r>
-            <w:r>
-              <w:rPr>
-                <w:rFonts w:ascii="Times New Roman" w:hAnsi="Times New Roman" w:cs="Times New Roman"/>
-                <w:i/>
-              </w:rPr>
-              <w:t xml:space="preserve">tool. Developer </w:t>
-            </w:r>
-            <w:r>
-              <w:rPr>
-                <w:rFonts w:ascii="Times New Roman" w:hAnsi="Times New Roman" w:cs="Times New Roman"/>
-              </w:rPr>
-              <w:t xml:space="preserve">Y akan membuat </w:t>
+              <w:t xml:space="preserve">yang berperan sebagai </w:t>
+            </w:r>
+            <w:r>
+              <w:rPr>
+                <w:rFonts w:ascii="Times New Roman" w:hAnsi="Times New Roman" w:cs="Times New Roman"/>
+                <w:i/>
+              </w:rPr>
+              <w:t>integrator</w:t>
+            </w:r>
+            <w:r>
+              <w:rPr>
+                <w:rFonts w:ascii="Times New Roman" w:hAnsi="Times New Roman" w:cs="Times New Roman"/>
+              </w:rPr>
+              <w:t xml:space="preserve"> yang membuat </w:t>
             </w:r>
             <w:r>
               <w:rPr>
@@ -1418,7 +980,52 @@
               <w:rPr>
                 <w:rFonts w:ascii="Times New Roman" w:hAnsi="Times New Roman" w:cs="Times New Roman"/>
               </w:rPr>
-              <w:t xml:space="preserve"> kemajuan perangkat lunak secara manual. Setelah itu, </w:t>
+              <w:t xml:space="preserve"> kemajuan proses pembangunan P/L tanpa </w:t>
+            </w:r>
+            <w:r>
+              <w:rPr>
+                <w:rFonts w:ascii="Times New Roman" w:hAnsi="Times New Roman" w:cs="Times New Roman"/>
+                <w:i/>
+              </w:rPr>
+              <w:t>automated continuous integration</w:t>
+            </w:r>
+            <w:r>
+              <w:rPr>
+                <w:rFonts w:ascii="Times New Roman" w:hAnsi="Times New Roman" w:cs="Times New Roman"/>
+              </w:rPr>
+              <w:t xml:space="preserve">. </w:t>
+            </w:r>
+            <w:r>
+              <w:rPr>
+                <w:rFonts w:ascii="Times New Roman" w:hAnsi="Times New Roman" w:cs="Times New Roman"/>
+              </w:rPr>
+              <w:t xml:space="preserve">Hasil dari </w:t>
+            </w:r>
+            <w:r>
+              <w:rPr>
+                <w:rFonts w:ascii="Times New Roman" w:hAnsi="Times New Roman" w:cs="Times New Roman"/>
+                <w:i/>
+              </w:rPr>
+              <w:t>report</w:t>
+            </w:r>
+            <w:r>
+              <w:rPr>
+                <w:rFonts w:ascii="Times New Roman" w:hAnsi="Times New Roman" w:cs="Times New Roman"/>
+              </w:rPr>
+              <w:t xml:space="preserve"> tersebut akan diinformasikan oleh </w:t>
+            </w:r>
+            <w:r>
+              <w:rPr>
+                <w:rFonts w:ascii="Times New Roman" w:hAnsi="Times New Roman" w:cs="Times New Roman"/>
+                <w:i/>
+              </w:rPr>
+              <w:t>integrator</w:t>
+            </w:r>
+            <w:r>
+              <w:rPr>
+                <w:rFonts w:ascii="Times New Roman" w:hAnsi="Times New Roman" w:cs="Times New Roman"/>
+              </w:rPr>
+              <w:t xml:space="preserve"> kepada setiap </w:t>
             </w:r>
             <w:r>
               <w:rPr>
@@ -1431,43 +1038,8 @@
               <w:rPr>
                 <w:rFonts w:ascii="Times New Roman" w:hAnsi="Times New Roman" w:cs="Times New Roman"/>
               </w:rPr>
-              <w:t xml:space="preserve"> Y akan memberikan </w:t>
-            </w:r>
-            <w:r>
-              <w:rPr>
-                <w:rFonts w:ascii="Times New Roman" w:hAnsi="Times New Roman" w:cs="Times New Roman"/>
-                <w:i/>
-              </w:rPr>
-              <w:t>report</w:t>
-            </w:r>
-            <w:r>
-              <w:rPr>
-                <w:rFonts w:ascii="Times New Roman" w:hAnsi="Times New Roman" w:cs="Times New Roman"/>
-              </w:rPr>
-              <w:t xml:space="preserve"> tersebut kepada setiap </w:t>
-            </w:r>
-            <w:r>
-              <w:rPr>
-                <w:rFonts w:ascii="Times New Roman" w:hAnsi="Times New Roman" w:cs="Times New Roman"/>
-                <w:i/>
-              </w:rPr>
-              <w:t>developer</w:t>
-            </w:r>
-            <w:r>
-              <w:rPr>
-                <w:rFonts w:ascii="Times New Roman" w:hAnsi="Times New Roman" w:cs="Times New Roman"/>
-              </w:rPr>
               <w:t>.</w:t>
             </w:r>
-          </w:p>
-          <w:p>
-            <w:pPr>
-              <w:rPr>
-                <w:rFonts w:ascii="Times New Roman" w:hAnsi="Times New Roman" w:cs="Times New Roman"/>
-                <w:sz w:val="24"/>
-                <w:szCs w:val="24"/>
-              </w:rPr>
-            </w:pPr>
           </w:p>
         </w:tc>
       </w:tr>
@@ -1498,6 +1070,23 @@
           <w:szCs w:val="24"/>
         </w:rPr>
       </w:pPr>
+    </w:p>
+    <w:p>
+      <w:pPr>
+        <w:rPr>
+          <w:rFonts w:ascii="Times New Roman" w:eastAsia="Calibri" w:hAnsi="Times New Roman" w:cs="Times New Roman"/>
+          <w:sz w:val="20"/>
+          <w:szCs w:val="20"/>
+        </w:rPr>
+      </w:pPr>
+      <w:r>
+        <w:rPr>
+          <w:rFonts w:ascii="Times New Roman" w:hAnsi="Times New Roman"/>
+          <w:sz w:val="20"/>
+          <w:szCs w:val="20"/>
+        </w:rPr>
+        <w:br w:type="page"/>
+      </w:r>
     </w:p>
     <w:p>
       <w:pPr>
@@ -1518,7 +1107,15 @@
           <w:szCs w:val="20"/>
         </w:rPr>
         <w:lastRenderedPageBreak/>
-        <w:t xml:space="preserve">Gambar 3-19. Eksekusi </w:t>
+        <w:t>Gambar 3-17</w:t>
+      </w:r>
+      <w:r>
+        <w:rPr>
+          <w:rFonts w:ascii="Times New Roman" w:hAnsi="Times New Roman"/>
+          <w:sz w:val="20"/>
+          <w:szCs w:val="20"/>
+        </w:rPr>
+        <w:t xml:space="preserve">. Eksekusi </w:t>
       </w:r>
       <w:r>
         <w:rPr>
@@ -1597,7 +1194,7 @@
                           </pic:cNvPicPr>
                         </pic:nvPicPr>
                         <pic:blipFill>
-                          <a:blip r:embed="rId11">
+                          <a:blip r:embed="rId10">
                             <a:extLst>
                               <a:ext uri="{28A0092B-C50C-407E-A947-70E740481C1C}">
                                 <a14:useLocalDpi xmlns:a14="http://schemas.microsoft.com/office/drawing/2010/main" val="0"/>
@@ -1671,14 +1268,66 @@
                 <w:i/>
                 <w:szCs w:val="24"/>
               </w:rPr>
-              <w:t>Developer</w:t>
-            </w:r>
-            <w:r>
-              <w:rPr>
-                <w:rFonts w:ascii="Times New Roman" w:hAnsi="Times New Roman" w:cs="Times New Roman"/>
-                <w:szCs w:val="24"/>
-              </w:rPr>
-              <w:t xml:space="preserve"> X membuat modul A beserta kode pengujian unit dan integrasi modul A</w:t>
+              <w:t xml:space="preserve">Developer X </w:t>
+            </w:r>
+            <w:r>
+              <w:rPr>
+                <w:rFonts w:ascii="Times New Roman" w:hAnsi="Times New Roman" w:cs="Times New Roman"/>
+                <w:szCs w:val="24"/>
+              </w:rPr>
+              <w:t xml:space="preserve">mengeksekusi </w:t>
+            </w:r>
+            <w:r>
+              <w:rPr>
+                <w:rFonts w:ascii="Times New Roman" w:hAnsi="Times New Roman" w:cs="Times New Roman"/>
+                <w:i/>
+                <w:szCs w:val="24"/>
+              </w:rPr>
+              <w:t>build script</w:t>
+            </w:r>
+            <w:r>
+              <w:rPr>
+                <w:rFonts w:ascii="Times New Roman" w:hAnsi="Times New Roman" w:cs="Times New Roman"/>
+                <w:szCs w:val="24"/>
+              </w:rPr>
+              <w:t xml:space="preserve"> dengan bantuan </w:t>
+            </w:r>
+            <w:r>
+              <w:rPr>
+                <w:rFonts w:ascii="Times New Roman" w:hAnsi="Times New Roman" w:cs="Times New Roman"/>
+                <w:i/>
+                <w:szCs w:val="24"/>
+              </w:rPr>
+              <w:t xml:space="preserve">automated build tool. </w:t>
+            </w:r>
+            <w:r>
+              <w:rPr>
+                <w:rFonts w:ascii="Times New Roman" w:hAnsi="Times New Roman" w:cs="Times New Roman"/>
+                <w:szCs w:val="24"/>
+              </w:rPr>
+              <w:t xml:space="preserve">Sebelumnya, </w:t>
+            </w:r>
+            <w:r>
+              <w:rPr>
+                <w:rFonts w:ascii="Times New Roman" w:hAnsi="Times New Roman" w:cs="Times New Roman"/>
+                <w:i/>
+                <w:szCs w:val="24"/>
+              </w:rPr>
+              <w:t>developer</w:t>
+            </w:r>
+            <w:r>
+              <w:rPr>
+                <w:rFonts w:ascii="Times New Roman" w:hAnsi="Times New Roman" w:cs="Times New Roman"/>
+                <w:szCs w:val="24"/>
+              </w:rPr>
+              <w:t xml:space="preserve"> </w:t>
+            </w:r>
+            <w:r>
+              <w:rPr>
+                <w:rFonts w:ascii="Times New Roman" w:hAnsi="Times New Roman" w:cs="Times New Roman"/>
+                <w:szCs w:val="24"/>
+              </w:rPr>
+              <w:t>X membuat modul A beserta kode pengujian unit dan integrasi modul A</w:t>
             </w:r>
             <w:r>
               <w:rPr>
@@ -1712,17 +1361,53 @@
             <w:r>
               <w:rPr>
                 <w:rFonts w:ascii="Times New Roman" w:hAnsi="Times New Roman" w:cs="Times New Roman"/>
-                <w:i/>
-                <w:szCs w:val="24"/>
-              </w:rPr>
-              <w:t>Developer</w:t>
-            </w:r>
-            <w:r>
-              <w:rPr>
-                <w:rFonts w:ascii="Times New Roman" w:hAnsi="Times New Roman" w:cs="Times New Roman"/>
-                <w:szCs w:val="24"/>
-              </w:rPr>
-              <w:t xml:space="preserve"> X akan mengeksekusi </w:t>
+                <w:szCs w:val="24"/>
+              </w:rPr>
+              <w:t>Kemudian</w:t>
+            </w:r>
+            <w:r>
+              <w:rPr>
+                <w:rFonts w:ascii="Times New Roman" w:hAnsi="Times New Roman" w:cs="Times New Roman"/>
+                <w:szCs w:val="24"/>
+              </w:rPr>
+              <w:t xml:space="preserve"> </w:t>
+            </w:r>
+            <w:r>
+              <w:rPr>
+                <w:rFonts w:ascii="Times New Roman" w:hAnsi="Times New Roman" w:cs="Times New Roman"/>
+                <w:i/>
+                <w:szCs w:val="24"/>
+              </w:rPr>
+              <w:t>developer</w:t>
+            </w:r>
+            <w:r>
+              <w:rPr>
+                <w:rFonts w:ascii="Times New Roman" w:hAnsi="Times New Roman" w:cs="Times New Roman"/>
+                <w:szCs w:val="24"/>
+              </w:rPr>
+              <w:t xml:space="preserve"> X </w:t>
+            </w:r>
+            <w:r>
+              <w:rPr>
+                <w:rFonts w:ascii="Times New Roman" w:hAnsi="Times New Roman" w:cs="Times New Roman"/>
+                <w:szCs w:val="24"/>
+              </w:rPr>
+              <w:t xml:space="preserve">memanggil </w:t>
+            </w:r>
+            <w:r>
+              <w:rPr>
+                <w:rFonts w:ascii="Times New Roman" w:hAnsi="Times New Roman" w:cs="Times New Roman"/>
+                <w:i/>
+                <w:szCs w:val="24"/>
+              </w:rPr>
+              <w:t>target</w:t>
+            </w:r>
+            <w:r>
+              <w:rPr>
+                <w:rFonts w:ascii="Times New Roman" w:hAnsi="Times New Roman" w:cs="Times New Roman"/>
+                <w:szCs w:val="24"/>
+              </w:rPr>
+              <w:t xml:space="preserve"> pada </w:t>
             </w:r>
             <w:r>
               <w:rPr>
@@ -1752,70 +1437,63 @@
                 <w:rFonts w:ascii="Times New Roman" w:hAnsi="Times New Roman" w:cs="Times New Roman"/>
                 <w:szCs w:val="24"/>
               </w:rPr>
+              <w:t xml:space="preserve"> melalui </w:t>
+            </w:r>
+            <w:r>
+              <w:rPr>
+                <w:rFonts w:ascii="Times New Roman" w:hAnsi="Times New Roman" w:cs="Times New Roman"/>
+                <w:i/>
+                <w:szCs w:val="24"/>
+              </w:rPr>
+              <w:t>automated build tool</w:t>
+            </w:r>
+            <w:r>
+              <w:rPr>
+                <w:rFonts w:ascii="Times New Roman" w:hAnsi="Times New Roman" w:cs="Times New Roman"/>
+                <w:szCs w:val="24"/>
+              </w:rPr>
+              <w:t xml:space="preserve">. </w:t>
+            </w:r>
+            <w:r>
+              <w:rPr>
+                <w:rFonts w:ascii="Times New Roman" w:hAnsi="Times New Roman" w:cs="Times New Roman"/>
+                <w:i/>
+                <w:szCs w:val="24"/>
+              </w:rPr>
+              <w:t xml:space="preserve">Automated </w:t>
+            </w:r>
+            <w:r>
+              <w:rPr>
+                <w:rFonts w:ascii="Times New Roman" w:hAnsi="Times New Roman" w:cs="Times New Roman"/>
+                <w:i/>
+                <w:szCs w:val="24"/>
+              </w:rPr>
+              <w:t>build</w:t>
+            </w:r>
+            <w:r>
+              <w:rPr>
+                <w:rFonts w:ascii="Times New Roman" w:hAnsi="Times New Roman" w:cs="Times New Roman"/>
+                <w:szCs w:val="24"/>
+              </w:rPr>
+              <w:t xml:space="preserve"> akan </w:t>
+            </w:r>
+            <w:r>
+              <w:rPr>
+                <w:rFonts w:ascii="Times New Roman" w:hAnsi="Times New Roman" w:cs="Times New Roman"/>
+                <w:szCs w:val="24"/>
+              </w:rPr>
+              <w:t>mengotomasi</w:t>
+            </w:r>
+            <w:r>
+              <w:rPr>
+                <w:rFonts w:ascii="Times New Roman" w:hAnsi="Times New Roman" w:cs="Times New Roman"/>
+                <w:szCs w:val="24"/>
+              </w:rPr>
               <w:t xml:space="preserve"> </w:t>
             </w:r>
             <w:r>
               <w:rPr>
                 <w:rFonts w:ascii="Times New Roman" w:hAnsi="Times New Roman" w:cs="Times New Roman"/>
-                <w:szCs w:val="24"/>
-              </w:rPr>
-              <w:t xml:space="preserve">pada mesin lokal </w:t>
-            </w:r>
-            <w:r>
-              <w:rPr>
-                <w:rFonts w:ascii="Times New Roman" w:hAnsi="Times New Roman" w:cs="Times New Roman"/>
-                <w:szCs w:val="24"/>
-              </w:rPr>
-              <w:t xml:space="preserve">menggunakan bantuan </w:t>
-            </w:r>
-            <w:r>
-              <w:rPr>
-                <w:rFonts w:ascii="Times New Roman" w:hAnsi="Times New Roman" w:cs="Times New Roman"/>
-                <w:i/>
-                <w:szCs w:val="24"/>
-              </w:rPr>
-              <w:t>automated build tool</w:t>
-            </w:r>
-            <w:r>
-              <w:rPr>
-                <w:rFonts w:ascii="Times New Roman" w:hAnsi="Times New Roman" w:cs="Times New Roman"/>
-                <w:szCs w:val="24"/>
-              </w:rPr>
-              <w:t xml:space="preserve">. Setelah </w:t>
-            </w:r>
-            <w:r>
-              <w:rPr>
-                <w:rFonts w:ascii="Times New Roman" w:hAnsi="Times New Roman" w:cs="Times New Roman"/>
-                <w:i/>
-                <w:szCs w:val="24"/>
-              </w:rPr>
-              <w:t>developer</w:t>
-            </w:r>
-            <w:r>
-              <w:rPr>
-                <w:rFonts w:ascii="Times New Roman" w:hAnsi="Times New Roman" w:cs="Times New Roman"/>
-                <w:szCs w:val="24"/>
-              </w:rPr>
-              <w:t xml:space="preserve"> X membuat modul A beserta kode pengujian unit dan integrasi. </w:t>
-            </w:r>
-            <w:r>
-              <w:rPr>
-                <w:rFonts w:ascii="Times New Roman" w:hAnsi="Times New Roman" w:cs="Times New Roman"/>
-                <w:i/>
-                <w:szCs w:val="24"/>
-              </w:rPr>
-              <w:t>Developer</w:t>
-            </w:r>
-            <w:r>
-              <w:rPr>
-                <w:rFonts w:ascii="Times New Roman" w:hAnsi="Times New Roman" w:cs="Times New Roman"/>
-                <w:szCs w:val="24"/>
-              </w:rPr>
-              <w:t xml:space="preserve"> X akan memanggil </w:t>
-            </w:r>
-            <w:r>
-              <w:rPr>
-                <w:rFonts w:ascii="Times New Roman" w:hAnsi="Times New Roman" w:cs="Times New Roman"/>
                 <w:i/>
                 <w:szCs w:val="24"/>
               </w:rPr>
@@ -1826,82 +1504,21 @@
                 <w:rFonts w:ascii="Times New Roman" w:hAnsi="Times New Roman" w:cs="Times New Roman"/>
                 <w:szCs w:val="24"/>
               </w:rPr>
-              <w:t xml:space="preserve"> pada </w:t>
-            </w:r>
-            <w:r>
-              <w:rPr>
-                <w:rFonts w:ascii="Times New Roman" w:hAnsi="Times New Roman" w:cs="Times New Roman"/>
-                <w:i/>
-                <w:szCs w:val="24"/>
-              </w:rPr>
-              <w:t>build</w:t>
-            </w:r>
-            <w:r>
-              <w:rPr>
-                <w:rFonts w:ascii="Times New Roman" w:hAnsi="Times New Roman" w:cs="Times New Roman"/>
-                <w:szCs w:val="24"/>
-              </w:rPr>
-              <w:t xml:space="preserve"> </w:t>
-            </w:r>
-            <w:r>
-              <w:rPr>
-                <w:rFonts w:ascii="Times New Roman" w:hAnsi="Times New Roman" w:cs="Times New Roman"/>
-                <w:i/>
-                <w:szCs w:val="24"/>
-              </w:rPr>
-              <w:t>script</w:t>
-            </w:r>
-            <w:r>
-              <w:rPr>
-                <w:rFonts w:ascii="Times New Roman" w:hAnsi="Times New Roman" w:cs="Times New Roman"/>
-                <w:szCs w:val="24"/>
-              </w:rPr>
-              <w:t xml:space="preserve"> melalui </w:t>
-            </w:r>
-            <w:r>
-              <w:rPr>
-                <w:rFonts w:ascii="Times New Roman" w:hAnsi="Times New Roman" w:cs="Times New Roman"/>
-                <w:i/>
-                <w:szCs w:val="24"/>
-              </w:rPr>
-              <w:t>automated build tool</w:t>
-            </w:r>
-            <w:r>
-              <w:rPr>
-                <w:rFonts w:ascii="Times New Roman" w:hAnsi="Times New Roman" w:cs="Times New Roman"/>
-                <w:szCs w:val="24"/>
-              </w:rPr>
-              <w:t xml:space="preserve">. Kemudian </w:t>
-            </w:r>
-            <w:r>
-              <w:rPr>
-                <w:rFonts w:ascii="Times New Roman" w:hAnsi="Times New Roman" w:cs="Times New Roman"/>
-                <w:i/>
-                <w:szCs w:val="24"/>
-              </w:rPr>
-              <w:t>automated build</w:t>
-            </w:r>
-            <w:r>
-              <w:rPr>
-                <w:rFonts w:ascii="Times New Roman" w:hAnsi="Times New Roman" w:cs="Times New Roman"/>
-                <w:szCs w:val="24"/>
-              </w:rPr>
-              <w:t xml:space="preserve"> akan mengeksekusi proses </w:t>
-            </w:r>
-            <w:r>
-              <w:rPr>
-                <w:rFonts w:ascii="Times New Roman" w:hAnsi="Times New Roman" w:cs="Times New Roman"/>
-                <w:i/>
-                <w:szCs w:val="24"/>
-              </w:rPr>
-              <w:t>build</w:t>
-            </w:r>
-            <w:r>
-              <w:rPr>
-                <w:rFonts w:ascii="Times New Roman" w:hAnsi="Times New Roman" w:cs="Times New Roman"/>
-                <w:szCs w:val="24"/>
-              </w:rPr>
-              <w:t xml:space="preserve"> tersebut secara otomatis. Umumnya </w:t>
+              <w:t xml:space="preserve"> pengujian kode program dan penyimpanan vers</w:t>
+            </w:r>
+            <w:r>
+              <w:rPr>
+                <w:rFonts w:ascii="Times New Roman" w:hAnsi="Times New Roman" w:cs="Times New Roman"/>
+                <w:szCs w:val="24"/>
+              </w:rPr>
+              <w:t xml:space="preserve">i dari modul yang sudah diubah </w:t>
+            </w:r>
+            <w:r>
+              <w:rPr>
+                <w:rFonts w:ascii="Times New Roman" w:hAnsi="Times New Roman" w:cs="Times New Roman"/>
+                <w:szCs w:val="24"/>
+              </w:rPr>
+              <w:t xml:space="preserve">secara otomatis. Umumnya </w:t>
             </w:r>
             <w:r>
               <w:rPr>
@@ -2074,7 +1691,15 @@
           <w:szCs w:val="20"/>
         </w:rPr>
         <w:lastRenderedPageBreak/>
-        <w:t xml:space="preserve">Gambar 3-20. Eksekusi </w:t>
+        <w:t>Gambar 3-18</w:t>
+      </w:r>
+      <w:r>
+        <w:rPr>
+          <w:rFonts w:ascii="Times New Roman" w:hAnsi="Times New Roman"/>
+          <w:sz w:val="20"/>
+          <w:szCs w:val="20"/>
+        </w:rPr>
+        <w:t xml:space="preserve">. Eksekusi </w:t>
       </w:r>
       <w:r>
         <w:rPr>
@@ -2112,35 +1737,16 @@
             <w:pPr>
               <w:rPr>
                 <w:rFonts w:ascii="Times New Roman" w:hAnsi="Times New Roman" w:cs="Times New Roman"/>
+              </w:rPr>
+            </w:pPr>
+            <w:r>
+              <w:rPr>
+                <w:rFonts w:ascii="Times New Roman" w:hAnsi="Times New Roman" w:cs="Times New Roman"/>
                 <w:sz w:val="24"/>
                 <w:szCs w:val="24"/>
               </w:rPr>
-            </w:pPr>
-            <w:r>
-              <w:rPr>
-                <w:rFonts w:ascii="Times New Roman" w:hAnsi="Times New Roman" w:cs="Times New Roman"/>
-                <w:sz w:val="24"/>
-                <w:szCs w:val="24"/>
-              </w:rPr>
               <w:br/>
             </w:r>
-            <w:r>
-              <w:rPr>
-                <w:rFonts w:ascii="Times New Roman" w:hAnsi="Times New Roman" w:cs="Times New Roman"/>
-                <w:sz w:val="24"/>
-                <w:szCs w:val="24"/>
-              </w:rPr>
-              <w:br/>
-            </w:r>
-          </w:p>
-          <w:p>
-            <w:pPr>
-              <w:rPr>
-                <w:rFonts w:ascii="Times New Roman" w:hAnsi="Times New Roman" w:cs="Times New Roman"/>
-                <w:sz w:val="24"/>
-                <w:szCs w:val="24"/>
-              </w:rPr>
-            </w:pPr>
             <w:r>
               <w:rPr>
                 <w:rFonts w:ascii="Times New Roman" w:hAnsi="Times New Roman" w:cs="Times New Roman"/>
@@ -2150,9 +1756,9 @@
               </w:rPr>
               <w:drawing>
                 <wp:inline distT="0" distB="0" distL="0" distR="0">
-                  <wp:extent cx="5934075" cy="2963545"/>
-                  <wp:effectExtent l="0" t="0" r="9525" b="8255"/>
-                  <wp:docPr id="3" name="Picture 3"/>
+                  <wp:extent cx="5939790" cy="2978150"/>
+                  <wp:effectExtent l="0" t="0" r="3810" b="0"/>
+                  <wp:docPr id="19" name="Picture 19"/>
                   <wp:cNvGraphicFramePr>
                     <a:graphicFrameLocks xmlns:a="http://schemas.openxmlformats.org/drawingml/2006/main" noChangeAspect="1"/>
                   </wp:cNvGraphicFramePr>
@@ -2160,13 +1766,13 @@
                     <a:graphicData uri="http://schemas.openxmlformats.org/drawingml/2006/picture">
                       <pic:pic xmlns:pic="http://schemas.openxmlformats.org/drawingml/2006/picture">
                         <pic:nvPicPr>
-                          <pic:cNvPr id="0" name="Picture 3"/>
+                          <pic:cNvPr id="0" name="Picture 9"/>
                           <pic:cNvPicPr>
                             <a:picLocks noChangeAspect="1" noChangeArrowheads="1"/>
                           </pic:cNvPicPr>
                         </pic:nvPicPr>
                         <pic:blipFill>
-                          <a:blip r:embed="rId12" cstate="print">
+                          <a:blip r:embed="rId11">
                             <a:extLst>
                               <a:ext uri="{28A0092B-C50C-407E-A947-70E740481C1C}">
                                 <a14:useLocalDpi xmlns:a14="http://schemas.microsoft.com/office/drawing/2010/main" val="0"/>
@@ -2181,7 +1787,7 @@
                         <pic:spPr bwMode="auto">
                           <a:xfrm>
                             <a:off x="0" y="0"/>
-                            <a:ext cx="5934075" cy="2963545"/>
+                            <a:ext cx="5939790" cy="2978150"/>
                           </a:xfrm>
                           <a:prstGeom prst="rect">
                             <a:avLst/>
@@ -2197,6 +1803,20 @@
                 </wp:inline>
               </w:drawing>
             </w:r>
+            <w:r>
+              <w:rPr>
+                <w:rFonts w:ascii="Times New Roman" w:hAnsi="Times New Roman" w:cs="Times New Roman"/>
+                <w:sz w:val="24"/>
+                <w:szCs w:val="24"/>
+              </w:rPr>
+              <w:br/>
+            </w:r>
+            <w:r>
+              <w:rPr>
+                <w:rFonts w:ascii="Times New Roman" w:hAnsi="Times New Roman" w:cs="Times New Roman"/>
+              </w:rPr>
+              <w:t>Penjelasan:</w:t>
+            </w:r>
           </w:p>
           <w:p>
             <w:pPr>
@@ -2204,14 +1824,9 @@
               <w:jc w:val="both"/>
               <w:rPr>
                 <w:rFonts w:ascii="Times New Roman" w:hAnsi="Times New Roman" w:cs="Times New Roman"/>
+                <w:i/>
               </w:rPr>
             </w:pPr>
-            <w:r>
-              <w:rPr>
-                <w:rFonts w:ascii="Times New Roman" w:hAnsi="Times New Roman" w:cs="Times New Roman"/>
-              </w:rPr>
-              <w:t>Penjelasan:</w:t>
-            </w:r>
           </w:p>
           <w:p>
             <w:pPr>
@@ -2219,21 +1834,192 @@
               <w:jc w:val="both"/>
               <w:rPr>
                 <w:rFonts w:ascii="Times New Roman" w:hAnsi="Times New Roman" w:cs="Times New Roman"/>
-                <w:sz w:val="24"/>
-                <w:szCs w:val="24"/>
               </w:rPr>
             </w:pPr>
             <w:r>
               <w:rPr>
                 <w:rFonts w:ascii="Times New Roman" w:hAnsi="Times New Roman" w:cs="Times New Roman"/>
-              </w:rPr>
-              <w:t>Keseluruhan kode program pada modul A, B dan C beserta kode pengujia</w:t>
-            </w:r>
-            <w:r>
-              <w:rPr>
-                <w:rFonts w:ascii="Times New Roman" w:hAnsi="Times New Roman" w:cs="Times New Roman"/>
-              </w:rPr>
-              <w:t xml:space="preserve">n unit dan integrasi dari setiap modul yang ada di setiap </w:t>
+                <w:i/>
+              </w:rPr>
+              <w:t>Developer</w:t>
+            </w:r>
+            <w:r>
+              <w:rPr>
+                <w:rFonts w:ascii="Times New Roman" w:hAnsi="Times New Roman" w:cs="Times New Roman"/>
+              </w:rPr>
+              <w:t xml:space="preserve"> Y berperan sebagai </w:t>
+            </w:r>
+            <w:r>
+              <w:rPr>
+                <w:rFonts w:ascii="Times New Roman" w:hAnsi="Times New Roman" w:cs="Times New Roman"/>
+                <w:i/>
+              </w:rPr>
+              <w:t>integrator</w:t>
+            </w:r>
+            <w:r>
+              <w:rPr>
+                <w:rFonts w:ascii="Times New Roman" w:hAnsi="Times New Roman" w:cs="Times New Roman"/>
+              </w:rPr>
+              <w:t xml:space="preserve"> </w:t>
+            </w:r>
+            <w:r>
+              <w:rPr>
+                <w:rFonts w:ascii="Times New Roman" w:hAnsi="Times New Roman" w:cs="Times New Roman"/>
+              </w:rPr>
+              <w:t xml:space="preserve">akan mengeksekusi </w:t>
+            </w:r>
+            <w:r>
+              <w:rPr>
+                <w:rFonts w:ascii="Times New Roman" w:hAnsi="Times New Roman" w:cs="Times New Roman"/>
+                <w:i/>
+              </w:rPr>
+              <w:t>build script</w:t>
+            </w:r>
+            <w:r>
+              <w:rPr>
+                <w:rFonts w:ascii="Times New Roman" w:hAnsi="Times New Roman" w:cs="Times New Roman"/>
+              </w:rPr>
+              <w:t xml:space="preserve"> dengan </w:t>
+            </w:r>
+            <w:r>
+              <w:rPr>
+                <w:rFonts w:ascii="Times New Roman" w:hAnsi="Times New Roman" w:cs="Times New Roman"/>
+                <w:i/>
+              </w:rPr>
+              <w:t>automated build tool</w:t>
+            </w:r>
+            <w:r>
+              <w:rPr>
+                <w:rFonts w:ascii="Times New Roman" w:hAnsi="Times New Roman" w:cs="Times New Roman"/>
+              </w:rPr>
+              <w:t xml:space="preserve">. </w:t>
+            </w:r>
+            <w:r>
+              <w:rPr>
+                <w:rFonts w:ascii="Times New Roman" w:hAnsi="Times New Roman" w:cs="Times New Roman"/>
+                <w:i/>
+              </w:rPr>
+              <w:t>Build</w:t>
+            </w:r>
+            <w:r>
+              <w:rPr>
+                <w:rFonts w:ascii="Times New Roman" w:hAnsi="Times New Roman" w:cs="Times New Roman"/>
+              </w:rPr>
+              <w:t xml:space="preserve"> </w:t>
+            </w:r>
+            <w:r>
+              <w:rPr>
+                <w:rFonts w:ascii="Times New Roman" w:hAnsi="Times New Roman" w:cs="Times New Roman"/>
+                <w:i/>
+              </w:rPr>
+              <w:t>script</w:t>
+            </w:r>
+            <w:r>
+              <w:rPr>
+                <w:rFonts w:ascii="Times New Roman" w:hAnsi="Times New Roman" w:cs="Times New Roman"/>
+              </w:rPr>
+              <w:t xml:space="preserve"> tersebut akan mengotomasi </w:t>
+            </w:r>
+            <w:r>
+              <w:rPr>
+                <w:rFonts w:ascii="Times New Roman" w:hAnsi="Times New Roman" w:cs="Times New Roman"/>
+                <w:i/>
+              </w:rPr>
+              <w:t>target</w:t>
+            </w:r>
+            <w:r>
+              <w:rPr>
+                <w:rFonts w:ascii="Times New Roman" w:hAnsi="Times New Roman" w:cs="Times New Roman"/>
+              </w:rPr>
+              <w:t xml:space="preserve"> pengujian kode progra</w:t>
+            </w:r>
+            <w:r>
+              <w:rPr>
+                <w:rFonts w:ascii="Times New Roman" w:hAnsi="Times New Roman" w:cs="Times New Roman"/>
+              </w:rPr>
+              <w:t>m dan pembuatan paket aplikasi</w:t>
+            </w:r>
+            <w:r>
+              <w:rPr>
+                <w:rFonts w:ascii="Times New Roman" w:hAnsi="Times New Roman" w:cs="Times New Roman"/>
+              </w:rPr>
+              <w:t xml:space="preserve"> pada mesin integrasi</w:t>
+            </w:r>
+            <w:r>
+              <w:rPr>
+                <w:rFonts w:ascii="Times New Roman" w:hAnsi="Times New Roman" w:cs="Times New Roman"/>
+              </w:rPr>
+              <w:t xml:space="preserve">. </w:t>
+            </w:r>
+            <w:r>
+              <w:rPr>
+                <w:rFonts w:ascii="Times New Roman" w:hAnsi="Times New Roman" w:cs="Times New Roman"/>
+              </w:rPr>
+              <w:t>S</w:t>
+            </w:r>
+            <w:r>
+              <w:rPr>
+                <w:rFonts w:ascii="Times New Roman" w:hAnsi="Times New Roman" w:cs="Times New Roman"/>
+              </w:rPr>
+              <w:t xml:space="preserve">ebelum mengeksekusi </w:t>
+            </w:r>
+            <w:r>
+              <w:rPr>
+                <w:rFonts w:ascii="Times New Roman" w:hAnsi="Times New Roman" w:cs="Times New Roman"/>
+                <w:i/>
+              </w:rPr>
+              <w:t>build</w:t>
+            </w:r>
+            <w:r>
+              <w:rPr>
+                <w:rFonts w:ascii="Times New Roman" w:hAnsi="Times New Roman" w:cs="Times New Roman"/>
+              </w:rPr>
+              <w:t xml:space="preserve"> </w:t>
+            </w:r>
+            <w:r>
+              <w:rPr>
+                <w:rFonts w:ascii="Times New Roman" w:hAnsi="Times New Roman" w:cs="Times New Roman"/>
+                <w:i/>
+              </w:rPr>
+              <w:t>script</w:t>
+            </w:r>
+            <w:r>
+              <w:rPr>
+                <w:rFonts w:ascii="Times New Roman" w:hAnsi="Times New Roman" w:cs="Times New Roman"/>
+              </w:rPr>
+              <w:t xml:space="preserve">, </w:t>
+            </w:r>
+            <w:r>
+              <w:rPr>
+                <w:rFonts w:ascii="Times New Roman" w:hAnsi="Times New Roman" w:cs="Times New Roman"/>
+                <w:i/>
+              </w:rPr>
+              <w:t>integrator</w:t>
+            </w:r>
+            <w:r>
+              <w:rPr>
+                <w:rFonts w:ascii="Times New Roman" w:hAnsi="Times New Roman" w:cs="Times New Roman"/>
+              </w:rPr>
+              <w:t xml:space="preserve"> harus mengambil (</w:t>
+            </w:r>
+            <w:r>
+              <w:rPr>
+                <w:rFonts w:ascii="Times New Roman" w:hAnsi="Times New Roman" w:cs="Times New Roman"/>
+                <w:i/>
+              </w:rPr>
+              <w:t>pull</w:t>
+            </w:r>
+            <w:r>
+              <w:rPr>
+                <w:rFonts w:ascii="Times New Roman" w:hAnsi="Times New Roman" w:cs="Times New Roman"/>
+              </w:rPr>
+              <w:t>) kod</w:t>
+            </w:r>
+            <w:r>
+              <w:rPr>
+                <w:rFonts w:ascii="Times New Roman" w:hAnsi="Times New Roman" w:cs="Times New Roman"/>
+              </w:rPr>
+              <w:t xml:space="preserve">e program dari </w:t>
             </w:r>
             <w:r>
               <w:rPr>
@@ -2246,97 +2032,26 @@
               <w:rPr>
                 <w:rFonts w:ascii="Times New Roman" w:hAnsi="Times New Roman" w:cs="Times New Roman"/>
               </w:rPr>
+              <w:t xml:space="preserve"> pusat dengan menggunakan VSC </w:t>
+            </w:r>
+            <w:r>
+              <w:rPr>
+                <w:rFonts w:ascii="Times New Roman" w:hAnsi="Times New Roman" w:cs="Times New Roman"/>
+                <w:i/>
+              </w:rPr>
+              <w:t>tool</w:t>
+            </w:r>
+            <w:r>
+              <w:rPr>
+                <w:rFonts w:ascii="Times New Roman" w:hAnsi="Times New Roman" w:cs="Times New Roman"/>
+              </w:rPr>
+              <w:t>.</w:t>
+            </w:r>
+            <w:r>
+              <w:rPr>
+                <w:rFonts w:ascii="Times New Roman" w:hAnsi="Times New Roman" w:cs="Times New Roman"/>
+              </w:rPr>
               <w:t xml:space="preserve"> </w:t>
-            </w:r>
-            <w:r>
-              <w:rPr>
-                <w:rFonts w:ascii="Times New Roman" w:hAnsi="Times New Roman" w:cs="Times New Roman"/>
-              </w:rPr>
-              <w:t xml:space="preserve">tersebut disimpan dalam </w:t>
-            </w:r>
-            <w:r>
-              <w:rPr>
-                <w:rFonts w:ascii="Times New Roman" w:hAnsi="Times New Roman" w:cs="Times New Roman"/>
-                <w:i/>
-              </w:rPr>
-              <w:t>repository</w:t>
-            </w:r>
-            <w:r>
-              <w:rPr>
-                <w:rFonts w:ascii="Times New Roman" w:hAnsi="Times New Roman" w:cs="Times New Roman"/>
-              </w:rPr>
-              <w:t xml:space="preserve"> pusat</w:t>
-            </w:r>
-            <w:r>
-              <w:rPr>
-                <w:rFonts w:ascii="Times New Roman" w:hAnsi="Times New Roman" w:cs="Times New Roman"/>
-              </w:rPr>
-              <w:t xml:space="preserve">. Mesin integrasi akan memanggil </w:t>
-            </w:r>
-            <w:r>
-              <w:rPr>
-                <w:rFonts w:ascii="Times New Roman" w:hAnsi="Times New Roman" w:cs="Times New Roman"/>
-                <w:i/>
-              </w:rPr>
-              <w:t>target</w:t>
-            </w:r>
-            <w:r>
-              <w:rPr>
-                <w:rFonts w:ascii="Times New Roman" w:hAnsi="Times New Roman" w:cs="Times New Roman"/>
-              </w:rPr>
-              <w:t xml:space="preserve"> pada </w:t>
-            </w:r>
-            <w:r>
-              <w:rPr>
-                <w:rFonts w:ascii="Times New Roman" w:hAnsi="Times New Roman" w:cs="Times New Roman"/>
-                <w:i/>
-              </w:rPr>
-              <w:t>build script</w:t>
-            </w:r>
-            <w:r>
-              <w:rPr>
-                <w:rFonts w:ascii="Times New Roman" w:hAnsi="Times New Roman" w:cs="Times New Roman"/>
-              </w:rPr>
-              <w:t xml:space="preserve"> melalui </w:t>
-            </w:r>
-            <w:r>
-              <w:rPr>
-                <w:rFonts w:ascii="Times New Roman" w:hAnsi="Times New Roman" w:cs="Times New Roman"/>
-                <w:i/>
-              </w:rPr>
-              <w:t>automated build tool</w:t>
-            </w:r>
-            <w:r>
-              <w:rPr>
-                <w:rFonts w:ascii="Times New Roman" w:hAnsi="Times New Roman" w:cs="Times New Roman"/>
-              </w:rPr>
-              <w:t xml:space="preserve">. </w:t>
-            </w:r>
-            <w:r>
-              <w:rPr>
-                <w:rFonts w:ascii="Times New Roman" w:hAnsi="Times New Roman" w:cs="Times New Roman"/>
-                <w:i/>
-              </w:rPr>
-              <w:t>Automated</w:t>
-            </w:r>
-            <w:r>
-              <w:rPr>
-                <w:rFonts w:ascii="Times New Roman" w:hAnsi="Times New Roman" w:cs="Times New Roman"/>
-              </w:rPr>
-              <w:t xml:space="preserve"> </w:t>
-            </w:r>
-            <w:r>
-              <w:rPr>
-                <w:rFonts w:ascii="Times New Roman" w:hAnsi="Times New Roman" w:cs="Times New Roman"/>
-                <w:i/>
-              </w:rPr>
-              <w:t>build</w:t>
-            </w:r>
-            <w:r>
-              <w:rPr>
-                <w:rFonts w:ascii="Times New Roman" w:hAnsi="Times New Roman" w:cs="Times New Roman"/>
-              </w:rPr>
-              <w:t xml:space="preserve"> akan mengeksekusi proses tersebut secara otomatis. </w:t>
             </w:r>
             <w:r>
               <w:rPr>
@@ -2387,6 +2102,27 @@
           <w:szCs w:val="24"/>
         </w:rPr>
       </w:pPr>
+    </w:p>
+    <w:p>
+      <w:pPr>
+        <w:rPr>
+          <w:rFonts w:ascii="Times New Roman" w:eastAsia="Calibri" w:hAnsi="Times New Roman" w:cs="Times New Roman"/>
+          <w:i/>
+          <w:color w:val="FF0000"/>
+          <w:sz w:val="20"/>
+          <w:szCs w:val="20"/>
+        </w:rPr>
+      </w:pPr>
+      <w:r>
+        <w:rPr>
+          <w:rFonts w:ascii="Times New Roman" w:hAnsi="Times New Roman"/>
+          <w:i/>
+          <w:color w:val="FF0000"/>
+          <w:sz w:val="20"/>
+          <w:szCs w:val="20"/>
+        </w:rPr>
+        <w:br w:type="page"/>
+      </w:r>
     </w:p>
     <w:p>
       <w:pPr>
@@ -2396,8 +2132,6 @@
         <w:jc w:val="center"/>
         <w:rPr>
           <w:rFonts w:ascii="Times New Roman" w:hAnsi="Times New Roman"/>
-          <w:i/>
-          <w:color w:val="FF0000"/>
           <w:sz w:val="20"/>
           <w:szCs w:val="20"/>
         </w:rPr>
@@ -2405,434 +2139,27 @@
       <w:r>
         <w:rPr>
           <w:rFonts w:ascii="Times New Roman" w:hAnsi="Times New Roman"/>
-          <w:b/>
-          <w:color w:val="FF0000"/>
-          <w:sz w:val="20"/>
-          <w:szCs w:val="20"/>
-        </w:rPr>
-        <w:t>Gambar 3-21.</w:t>
-      </w:r>
-      <w:r>
-        <w:rPr>
-          <w:rFonts w:ascii="Times New Roman" w:hAnsi="Times New Roman"/>
-          <w:color w:val="FF0000"/>
-          <w:sz w:val="20"/>
-          <w:szCs w:val="20"/>
-        </w:rPr>
-        <w:t xml:space="preserve"> </w:t>
-      </w:r>
-      <w:r>
-        <w:rPr>
-          <w:rFonts w:ascii="Times New Roman" w:hAnsi="Times New Roman"/>
-          <w:i/>
-          <w:color w:val="FF0000"/>
-          <w:sz w:val="20"/>
-          <w:szCs w:val="20"/>
-        </w:rPr>
-        <w:t>Deploy</w:t>
-      </w:r>
-      <w:r>
-        <w:rPr>
-          <w:rFonts w:ascii="Times New Roman" w:hAnsi="Times New Roman"/>
-          <w:color w:val="FF0000"/>
-          <w:sz w:val="20"/>
-          <w:szCs w:val="20"/>
-        </w:rPr>
-        <w:t xml:space="preserve"> paket aplikasi ke </w:t>
-      </w:r>
-      <w:r>
-        <w:rPr>
-          <w:rFonts w:ascii="Times New Roman" w:hAnsi="Times New Roman"/>
-          <w:i/>
-          <w:color w:val="FF0000"/>
-          <w:sz w:val="20"/>
-          <w:szCs w:val="20"/>
-        </w:rPr>
-        <w:t>environment customer</w:t>
-      </w:r>
-      <w:r>
-        <w:rPr>
-          <w:rFonts w:ascii="Times New Roman" w:hAnsi="Times New Roman"/>
-          <w:color w:val="FF0000"/>
-          <w:sz w:val="20"/>
-          <w:szCs w:val="20"/>
-        </w:rPr>
-        <w:t xml:space="preserve"> dengan bantuan </w:t>
-      </w:r>
-      <w:r>
-        <w:rPr>
-          <w:rFonts w:ascii="Times New Roman" w:hAnsi="Times New Roman"/>
-          <w:i/>
-          <w:color w:val="FF0000"/>
-          <w:sz w:val="20"/>
-          <w:szCs w:val="20"/>
-        </w:rPr>
-        <w:t>tool</w:t>
-      </w:r>
-      <w:r>
-        <w:rPr>
-          <w:rFonts w:ascii="Times New Roman" w:hAnsi="Times New Roman"/>
-          <w:color w:val="FF0000"/>
-          <w:sz w:val="20"/>
-          <w:szCs w:val="20"/>
-        </w:rPr>
-        <w:t xml:space="preserve"> dari </w:t>
-      </w:r>
-      <w:r>
-        <w:rPr>
-          <w:rFonts w:ascii="Times New Roman" w:hAnsi="Times New Roman"/>
-          <w:i/>
-          <w:color w:val="FF0000"/>
-          <w:sz w:val="20"/>
-          <w:szCs w:val="20"/>
-        </w:rPr>
-        <w:t>automated build</w:t>
-      </w:r>
-    </w:p>
-    <w:p>
-      <w:pPr>
-        <w:rPr>
-          <w:rFonts w:ascii="Times New Roman" w:eastAsia="Calibri" w:hAnsi="Times New Roman" w:cs="Times New Roman"/>
-          <w:i/>
-          <w:color w:val="FF0000"/>
-          <w:sz w:val="20"/>
-          <w:szCs w:val="20"/>
-        </w:rPr>
-      </w:pPr>
-      <w:r>
-        <w:rPr>
-          <w:rFonts w:ascii="Times New Roman" w:hAnsi="Times New Roman"/>
-          <w:i/>
-          <w:color w:val="FF0000"/>
-          <w:sz w:val="20"/>
-          <w:szCs w:val="20"/>
-        </w:rPr>
-        <w:br w:type="page"/>
-      </w:r>
-    </w:p>
-    <w:tbl>
-      <w:tblPr>
-        <w:tblStyle w:val="TableGrid"/>
-        <w:tblW w:w="10060" w:type="dxa"/>
-        <w:tblLook w:val="04A0" w:firstRow="1" w:lastRow="0" w:firstColumn="1" w:lastColumn="0" w:noHBand="0" w:noVBand="1"/>
-      </w:tblPr>
-      <w:tblGrid>
-        <w:gridCol w:w="10060"/>
-      </w:tblGrid>
-      <w:tr>
-        <w:trPr>
-          <w:trHeight w:val="6369"/>
-        </w:trPr>
-        <w:tc>
-          <w:tcPr>
-            <w:tcW w:w="10060" w:type="dxa"/>
-          </w:tcPr>
-          <w:p>
-            <w:pPr>
-              <w:rPr>
-                <w:rFonts w:ascii="Times New Roman" w:eastAsia="Calibri" w:hAnsi="Times New Roman" w:cs="Times New Roman"/>
-                <w:i/>
-                <w:color w:val="FF0000"/>
-                <w:sz w:val="20"/>
-                <w:szCs w:val="20"/>
-              </w:rPr>
-            </w:pPr>
-          </w:p>
-          <w:p>
-            <w:pPr>
-              <w:rPr>
-                <w:rFonts w:ascii="Times New Roman" w:eastAsia="Calibri" w:hAnsi="Times New Roman" w:cs="Times New Roman"/>
-                <w:i/>
-                <w:color w:val="FF0000"/>
-                <w:sz w:val="20"/>
-                <w:szCs w:val="20"/>
-              </w:rPr>
-            </w:pPr>
-            <w:r>
-              <w:rPr>
-                <w:rFonts w:ascii="Times New Roman" w:eastAsia="Calibri" w:hAnsi="Times New Roman" w:cs="Times New Roman"/>
-                <w:i/>
-                <w:noProof/>
-                <w:color w:val="FF0000"/>
-                <w:sz w:val="20"/>
-                <w:szCs w:val="20"/>
-              </w:rPr>
-              <w:drawing>
-                <wp:inline distT="0" distB="0" distL="0" distR="0">
-                  <wp:extent cx="6067639" cy="3028950"/>
-                  <wp:effectExtent l="0" t="0" r="9525" b="0"/>
-                  <wp:docPr id="18" name="Picture 18"/>
-                  <wp:cNvGraphicFramePr>
-                    <a:graphicFrameLocks xmlns:a="http://schemas.openxmlformats.org/drawingml/2006/main" noChangeAspect="1"/>
-                  </wp:cNvGraphicFramePr>
-                  <a:graphic xmlns:a="http://schemas.openxmlformats.org/drawingml/2006/main">
-                    <a:graphicData uri="http://schemas.openxmlformats.org/drawingml/2006/picture">
-                      <pic:pic xmlns:pic="http://schemas.openxmlformats.org/drawingml/2006/picture">
-                        <pic:nvPicPr>
-                          <pic:cNvPr id="0" name="Picture 12"/>
-                          <pic:cNvPicPr>
-                            <a:picLocks noChangeAspect="1" noChangeArrowheads="1"/>
-                          </pic:cNvPicPr>
-                        </pic:nvPicPr>
-                        <pic:blipFill>
-                          <a:blip r:embed="rId13" cstate="print">
-                            <a:extLst>
-                              <a:ext uri="{28A0092B-C50C-407E-A947-70E740481C1C}">
-                                <a14:useLocalDpi xmlns:a14="http://schemas.microsoft.com/office/drawing/2010/main" val="0"/>
-                              </a:ext>
-                            </a:extLst>
-                          </a:blip>
-                          <a:srcRect/>
-                          <a:stretch>
-                            <a:fillRect/>
-                          </a:stretch>
-                        </pic:blipFill>
-                        <pic:spPr bwMode="auto">
-                          <a:xfrm>
-                            <a:off x="0" y="0"/>
-                            <a:ext cx="6068162" cy="3029211"/>
-                          </a:xfrm>
-                          <a:prstGeom prst="rect">
-                            <a:avLst/>
-                          </a:prstGeom>
-                          <a:noFill/>
-                          <a:ln>
-                            <a:noFill/>
-                          </a:ln>
-                        </pic:spPr>
-                      </pic:pic>
-                    </a:graphicData>
-                  </a:graphic>
-                </wp:inline>
-              </w:drawing>
-            </w:r>
-          </w:p>
-          <w:p>
-            <w:pPr>
-              <w:spacing w:line="360" w:lineRule="auto"/>
-              <w:jc w:val="both"/>
-              <w:rPr>
-                <w:rFonts w:ascii="Times New Roman" w:eastAsia="Calibri" w:hAnsi="Times New Roman" w:cs="Times New Roman"/>
-              </w:rPr>
-            </w:pPr>
-            <w:r>
-              <w:rPr>
-                <w:rFonts w:ascii="Times New Roman" w:eastAsia="Calibri" w:hAnsi="Times New Roman" w:cs="Times New Roman"/>
-              </w:rPr>
-              <w:t>Penjelasan:</w:t>
-            </w:r>
-          </w:p>
-          <w:p>
-            <w:pPr>
-              <w:spacing w:line="360" w:lineRule="auto"/>
-              <w:jc w:val="both"/>
-              <w:rPr>
-                <w:rFonts w:ascii="Times New Roman" w:eastAsia="Calibri" w:hAnsi="Times New Roman" w:cs="Times New Roman"/>
-                <w:sz w:val="20"/>
-                <w:szCs w:val="20"/>
-              </w:rPr>
-            </w:pPr>
-            <w:r>
-              <w:rPr>
-                <w:rFonts w:ascii="Times New Roman" w:hAnsi="Times New Roman" w:cs="Times New Roman"/>
-              </w:rPr>
-              <w:t xml:space="preserve">Keseluruhan kode program pada modul A, B dan C beserta kode pengujian unit dan integrasi dari setiap modul yang ada di setiap </w:t>
-            </w:r>
-            <w:r>
-              <w:rPr>
-                <w:rFonts w:ascii="Times New Roman" w:hAnsi="Times New Roman" w:cs="Times New Roman"/>
-                <w:i/>
-              </w:rPr>
-              <w:t>repository</w:t>
-            </w:r>
-            <w:r>
-              <w:rPr>
-                <w:rFonts w:ascii="Times New Roman" w:hAnsi="Times New Roman" w:cs="Times New Roman"/>
-              </w:rPr>
-              <w:t xml:space="preserve"> tersebut disimpan dalam </w:t>
-            </w:r>
-            <w:r>
-              <w:rPr>
-                <w:rFonts w:ascii="Times New Roman" w:hAnsi="Times New Roman" w:cs="Times New Roman"/>
-                <w:i/>
-              </w:rPr>
-              <w:t>repository</w:t>
-            </w:r>
-            <w:r>
-              <w:rPr>
-                <w:rFonts w:ascii="Times New Roman" w:hAnsi="Times New Roman" w:cs="Times New Roman"/>
-              </w:rPr>
-              <w:t xml:space="preserve"> pusat. Mesin integrasi akan memanggil </w:t>
-            </w:r>
-            <w:r>
-              <w:rPr>
-                <w:rFonts w:ascii="Times New Roman" w:hAnsi="Times New Roman" w:cs="Times New Roman"/>
-                <w:i/>
-              </w:rPr>
-              <w:t>target</w:t>
-            </w:r>
-            <w:r>
-              <w:rPr>
-                <w:rFonts w:ascii="Times New Roman" w:hAnsi="Times New Roman" w:cs="Times New Roman"/>
-              </w:rPr>
-              <w:t xml:space="preserve"> pada </w:t>
-            </w:r>
-            <w:r>
-              <w:rPr>
-                <w:rFonts w:ascii="Times New Roman" w:hAnsi="Times New Roman" w:cs="Times New Roman"/>
-                <w:i/>
-              </w:rPr>
-              <w:t>build script</w:t>
-            </w:r>
-            <w:r>
-              <w:rPr>
-                <w:rFonts w:ascii="Times New Roman" w:hAnsi="Times New Roman" w:cs="Times New Roman"/>
-              </w:rPr>
-              <w:t xml:space="preserve"> melalui </w:t>
-            </w:r>
-            <w:r>
-              <w:rPr>
-                <w:rFonts w:ascii="Times New Roman" w:hAnsi="Times New Roman" w:cs="Times New Roman"/>
-                <w:i/>
-              </w:rPr>
-              <w:t>automated build tool</w:t>
-            </w:r>
-            <w:r>
-              <w:rPr>
-                <w:rFonts w:ascii="Times New Roman" w:hAnsi="Times New Roman" w:cs="Times New Roman"/>
-              </w:rPr>
-              <w:t xml:space="preserve">. </w:t>
-            </w:r>
-            <w:r>
-              <w:rPr>
-                <w:rFonts w:ascii="Times New Roman" w:hAnsi="Times New Roman" w:cs="Times New Roman"/>
-                <w:i/>
-              </w:rPr>
-              <w:t>Automated</w:t>
-            </w:r>
-            <w:r>
-              <w:rPr>
-                <w:rFonts w:ascii="Times New Roman" w:hAnsi="Times New Roman" w:cs="Times New Roman"/>
-              </w:rPr>
-              <w:t xml:space="preserve"> </w:t>
-            </w:r>
-            <w:r>
-              <w:rPr>
-                <w:rFonts w:ascii="Times New Roman" w:hAnsi="Times New Roman" w:cs="Times New Roman"/>
-                <w:i/>
-              </w:rPr>
-              <w:t>build</w:t>
-            </w:r>
-            <w:r>
-              <w:rPr>
-                <w:rFonts w:ascii="Times New Roman" w:hAnsi="Times New Roman" w:cs="Times New Roman"/>
-              </w:rPr>
-              <w:t xml:space="preserve"> akan mengeksekusi proses tersebut secara otomatis.</w:t>
-            </w:r>
-            <w:r>
-              <w:rPr>
-                <w:rFonts w:ascii="Times New Roman" w:hAnsi="Times New Roman" w:cs="Times New Roman"/>
-              </w:rPr>
-              <w:t xml:space="preserve"> Paket aplikasi </w:t>
-            </w:r>
-            <w:r>
-              <w:rPr>
-                <w:rFonts w:ascii="Times New Roman" w:hAnsi="Times New Roman" w:cs="Times New Roman"/>
-              </w:rPr>
-              <w:t>dari</w:t>
-            </w:r>
-            <w:r>
-              <w:rPr>
-                <w:rFonts w:ascii="Times New Roman" w:hAnsi="Times New Roman" w:cs="Times New Roman"/>
-              </w:rPr>
-              <w:t xml:space="preserve"> eksekusi </w:t>
-            </w:r>
-            <w:r>
-              <w:rPr>
-                <w:rFonts w:ascii="Times New Roman" w:hAnsi="Times New Roman" w:cs="Times New Roman"/>
-                <w:i/>
-              </w:rPr>
-              <w:t>build script</w:t>
-            </w:r>
-            <w:r>
-              <w:rPr>
-                <w:rFonts w:ascii="Times New Roman" w:hAnsi="Times New Roman" w:cs="Times New Roman"/>
-              </w:rPr>
-              <w:t xml:space="preserve"> akan di-</w:t>
-            </w:r>
-            <w:r>
-              <w:rPr>
-                <w:rFonts w:ascii="Times New Roman" w:hAnsi="Times New Roman" w:cs="Times New Roman"/>
-                <w:i/>
-              </w:rPr>
-              <w:t>deploy</w:t>
-            </w:r>
-            <w:r>
-              <w:rPr>
-                <w:rFonts w:ascii="Times New Roman" w:hAnsi="Times New Roman" w:cs="Times New Roman"/>
-              </w:rPr>
-              <w:t xml:space="preserve"> ke </w:t>
-            </w:r>
-            <w:r>
-              <w:rPr>
-                <w:rFonts w:ascii="Times New Roman" w:hAnsi="Times New Roman" w:cs="Times New Roman"/>
-                <w:i/>
-              </w:rPr>
-              <w:t>customer</w:t>
-            </w:r>
-            <w:r>
-              <w:rPr>
-                <w:rFonts w:ascii="Times New Roman" w:hAnsi="Times New Roman" w:cs="Times New Roman"/>
-              </w:rPr>
-              <w:t xml:space="preserve"> </w:t>
-            </w:r>
-            <w:r>
-              <w:rPr>
-                <w:rFonts w:ascii="Times New Roman" w:hAnsi="Times New Roman" w:cs="Times New Roman"/>
-                <w:i/>
-              </w:rPr>
-              <w:t>environment</w:t>
-            </w:r>
-            <w:r>
-              <w:rPr>
-                <w:rFonts w:ascii="Times New Roman" w:hAnsi="Times New Roman" w:cs="Times New Roman"/>
-              </w:rPr>
-              <w:t>.</w:t>
-            </w:r>
-          </w:p>
-        </w:tc>
-      </w:tr>
-    </w:tbl>
-    <w:p>
-      <w:pPr>
-        <w:rPr>
-          <w:rFonts w:ascii="Times New Roman" w:eastAsia="Calibri" w:hAnsi="Times New Roman" w:cs="Times New Roman"/>
-          <w:i/>
-          <w:color w:val="FF0000"/>
-          <w:sz w:val="20"/>
-          <w:szCs w:val="20"/>
-        </w:rPr>
-      </w:pPr>
-    </w:p>
-    <w:p>
-      <w:pPr>
-        <w:pStyle w:val="ListParagraph"/>
-        <w:spacing w:after="0" w:line="360" w:lineRule="auto"/>
-        <w:ind w:left="1134"/>
-        <w:jc w:val="center"/>
-        <w:rPr>
-          <w:rFonts w:ascii="Times New Roman" w:hAnsi="Times New Roman"/>
-          <w:sz w:val="20"/>
-          <w:szCs w:val="20"/>
-        </w:rPr>
-      </w:pPr>
-      <w:r>
-        <w:rPr>
-          <w:rFonts w:ascii="Times New Roman" w:hAnsi="Times New Roman"/>
-          <w:sz w:val="20"/>
-          <w:szCs w:val="20"/>
-        </w:rPr>
-        <w:t xml:space="preserve">Gambar 3-22. Penjadwalan eksekusi </w:t>
+          <w:sz w:val="20"/>
+          <w:szCs w:val="20"/>
+        </w:rPr>
+        <w:lastRenderedPageBreak/>
+        <w:t>Gambar 3-2</w:t>
+      </w:r>
+      <w:r>
+        <w:rPr>
+          <w:rFonts w:ascii="Times New Roman" w:hAnsi="Times New Roman"/>
+          <w:sz w:val="20"/>
+          <w:szCs w:val="20"/>
+        </w:rPr>
+        <w:t>0</w:t>
+      </w:r>
+      <w:r>
+        <w:rPr>
+          <w:rFonts w:ascii="Times New Roman" w:hAnsi="Times New Roman"/>
+          <w:sz w:val="20"/>
+          <w:szCs w:val="20"/>
+        </w:rPr>
+        <w:t xml:space="preserve">. Penjadwalan eksekusi </w:t>
       </w:r>
       <w:r>
         <w:rPr>
@@ -2892,9 +2219,9 @@
               </w:rPr>
               <w:drawing>
                 <wp:inline distT="0" distB="0" distL="0" distR="0">
-                  <wp:extent cx="6216230" cy="2301766"/>
-                  <wp:effectExtent l="0" t="0" r="0" b="3810"/>
-                  <wp:docPr id="5" name="Picture 5"/>
+                  <wp:extent cx="5939790" cy="2063750"/>
+                  <wp:effectExtent l="0" t="0" r="3810" b="0"/>
+                  <wp:docPr id="22" name="Picture 22"/>
                   <wp:cNvGraphicFramePr>
                     <a:graphicFrameLocks xmlns:a="http://schemas.openxmlformats.org/drawingml/2006/main" noChangeAspect="1"/>
                   </wp:cNvGraphicFramePr>
@@ -2902,13 +2229,13 @@
                     <a:graphicData uri="http://schemas.openxmlformats.org/drawingml/2006/picture">
                       <pic:pic xmlns:pic="http://schemas.openxmlformats.org/drawingml/2006/picture">
                         <pic:nvPicPr>
-                          <pic:cNvPr id="0" name="Picture 5"/>
+                          <pic:cNvPr id="0" name="Picture 12"/>
                           <pic:cNvPicPr>
                             <a:picLocks noChangeAspect="1" noChangeArrowheads="1"/>
                           </pic:cNvPicPr>
                         </pic:nvPicPr>
                         <pic:blipFill>
-                          <a:blip r:embed="rId14">
+                          <a:blip r:embed="rId12">
                             <a:extLst>
                               <a:ext uri="{28A0092B-C50C-407E-A947-70E740481C1C}">
                                 <a14:useLocalDpi xmlns:a14="http://schemas.microsoft.com/office/drawing/2010/main" val="0"/>
@@ -2923,7 +2250,7 @@
                         <pic:spPr bwMode="auto">
                           <a:xfrm>
                             <a:off x="0" y="0"/>
-                            <a:ext cx="6225776" cy="2305301"/>
+                            <a:ext cx="5939790" cy="2063750"/>
                           </a:xfrm>
                           <a:prstGeom prst="rect">
                             <a:avLst/>
@@ -2987,7 +2314,7 @@
                 <w:i/>
                 <w:szCs w:val="24"/>
               </w:rPr>
-              <w:t>integration</w:t>
+              <w:t>build script</w:t>
             </w:r>
             <w:r>
               <w:rPr>
@@ -2999,15 +2326,44 @@
             <w:r>
               <w:rPr>
                 <w:rFonts w:ascii="Times New Roman" w:hAnsi="Times New Roman" w:cs="Times New Roman"/>
-                <w:i/>
-                <w:szCs w:val="24"/>
-              </w:rPr>
-              <w:t>build</w:t>
-            </w:r>
-            <w:r>
-              <w:rPr>
-                <w:rFonts w:ascii="Times New Roman" w:hAnsi="Times New Roman" w:cs="Times New Roman"/>
-                <w:i/>
+                <w:szCs w:val="24"/>
+              </w:rPr>
+              <w:t xml:space="preserve">dengan menggunakan </w:t>
+            </w:r>
+            <w:r>
+              <w:rPr>
+                <w:rFonts w:ascii="Times New Roman" w:hAnsi="Times New Roman" w:cs="Times New Roman"/>
+                <w:i/>
+                <w:szCs w:val="24"/>
+              </w:rPr>
+              <w:t xml:space="preserve">automated </w:t>
+            </w:r>
+            <w:r>
+              <w:rPr>
+                <w:rFonts w:ascii="Times New Roman" w:hAnsi="Times New Roman" w:cs="Times New Roman"/>
+                <w:i/>
+                <w:szCs w:val="24"/>
+              </w:rPr>
+              <w:t xml:space="preserve">build </w:t>
+            </w:r>
+            <w:r>
+              <w:rPr>
+                <w:rFonts w:ascii="Times New Roman" w:hAnsi="Times New Roman" w:cs="Times New Roman"/>
+                <w:i/>
+                <w:szCs w:val="24"/>
+              </w:rPr>
+              <w:t>tool</w:t>
+            </w:r>
+            <w:r>
+              <w:rPr>
+                <w:rFonts w:ascii="Times New Roman" w:hAnsi="Times New Roman" w:cs="Times New Roman"/>
+                <w:szCs w:val="24"/>
+              </w:rPr>
+              <w:t>.</w:t>
+            </w:r>
+            <w:r>
+              <w:rPr>
+                <w:rFonts w:ascii="Times New Roman" w:hAnsi="Times New Roman" w:cs="Times New Roman"/>
                 <w:szCs w:val="24"/>
               </w:rPr>
               <w:t xml:space="preserve"> </w:t>
@@ -3017,15 +2373,22 @@
                 <w:rFonts w:ascii="Times New Roman" w:hAnsi="Times New Roman" w:cs="Times New Roman"/>
                 <w:szCs w:val="24"/>
               </w:rPr>
-              <w:t xml:space="preserve">dan </w:t>
-            </w:r>
-            <w:r>
-              <w:rPr>
-                <w:rFonts w:ascii="Times New Roman" w:hAnsi="Times New Roman" w:cs="Times New Roman"/>
-                <w:i/>
-                <w:szCs w:val="24"/>
-              </w:rPr>
-              <w:t>release build</w:t>
+              <w:t>Penjadwalan dapat dilakukan setiap malam (</w:t>
+            </w:r>
+            <w:r>
+              <w:rPr>
+                <w:rFonts w:ascii="Times New Roman" w:hAnsi="Times New Roman" w:cs="Times New Roman"/>
+                <w:i/>
+                <w:szCs w:val="24"/>
+              </w:rPr>
+              <w:t>nightly build</w:t>
+            </w:r>
+            <w:r>
+              <w:rPr>
+                <w:rFonts w:ascii="Times New Roman" w:hAnsi="Times New Roman" w:cs="Times New Roman"/>
+                <w:szCs w:val="24"/>
+              </w:rPr>
+              <w:t>)</w:t>
             </w:r>
             <w:r>
               <w:rPr>
@@ -3039,36 +2402,97 @@
                 <w:rFonts w:ascii="Times New Roman" w:hAnsi="Times New Roman" w:cs="Times New Roman"/>
                 <w:szCs w:val="24"/>
               </w:rPr>
+              <w:t>. Ketika waktu penjadwa</w:t>
+            </w:r>
+            <w:r>
+              <w:rPr>
+                <w:rFonts w:ascii="Times New Roman" w:hAnsi="Times New Roman" w:cs="Times New Roman"/>
+                <w:szCs w:val="24"/>
+              </w:rPr>
+              <w:t xml:space="preserve">lan telah tiba, maka </w:t>
+            </w:r>
+            <w:r>
+              <w:rPr>
+                <w:rFonts w:ascii="Times New Roman" w:hAnsi="Times New Roman" w:cs="Times New Roman"/>
+                <w:i/>
+                <w:szCs w:val="24"/>
+              </w:rPr>
+              <w:t>automated</w:t>
+            </w:r>
+            <w:r>
+              <w:rPr>
+                <w:rFonts w:ascii="Times New Roman" w:hAnsi="Times New Roman" w:cs="Times New Roman"/>
+                <w:szCs w:val="24"/>
+              </w:rPr>
+              <w:t xml:space="preserve"> CI</w:t>
+            </w:r>
+            <w:r>
+              <w:rPr>
+                <w:rFonts w:ascii="Times New Roman" w:hAnsi="Times New Roman" w:cs="Times New Roman"/>
+                <w:szCs w:val="24"/>
+              </w:rPr>
               <w:t xml:space="preserve"> </w:t>
             </w:r>
             <w:r>
               <w:rPr>
                 <w:rFonts w:ascii="Times New Roman" w:hAnsi="Times New Roman" w:cs="Times New Roman"/>
-                <w:szCs w:val="24"/>
-              </w:rPr>
-              <w:t>berdasarkan penjadwalan</w:t>
-            </w:r>
-            <w:r>
-              <w:rPr>
-                <w:rFonts w:ascii="Times New Roman" w:hAnsi="Times New Roman" w:cs="Times New Roman"/>
-                <w:szCs w:val="24"/>
-              </w:rPr>
-              <w:t xml:space="preserve">. Penjadwalan dapat dilakukan setiap malam atau setiap terjadi perubahan pada </w:t>
-            </w:r>
-            <w:r>
-              <w:rPr>
-                <w:rFonts w:ascii="Times New Roman" w:hAnsi="Times New Roman" w:cs="Times New Roman"/>
-                <w:i/>
-                <w:szCs w:val="24"/>
-              </w:rPr>
-              <w:t>repository</w:t>
-            </w:r>
-            <w:r>
-              <w:rPr>
-                <w:rFonts w:ascii="Times New Roman" w:hAnsi="Times New Roman" w:cs="Times New Roman"/>
-                <w:szCs w:val="24"/>
-              </w:rPr>
-              <w:t xml:space="preserve"> pusat</w:t>
+                <w:i/>
+                <w:szCs w:val="24"/>
+              </w:rPr>
+              <w:t>tool</w:t>
+            </w:r>
+            <w:r>
+              <w:rPr>
+                <w:rFonts w:ascii="Times New Roman" w:hAnsi="Times New Roman" w:cs="Times New Roman"/>
+                <w:szCs w:val="24"/>
+              </w:rPr>
+              <w:t xml:space="preserve"> akan mengambil (</w:t>
+            </w:r>
+            <w:r>
+              <w:rPr>
+                <w:rFonts w:ascii="Times New Roman" w:hAnsi="Times New Roman" w:cs="Times New Roman"/>
+                <w:i/>
+                <w:szCs w:val="24"/>
+              </w:rPr>
+              <w:t>pull</w:t>
+            </w:r>
+            <w:r>
+              <w:rPr>
+                <w:rFonts w:ascii="Times New Roman" w:hAnsi="Times New Roman" w:cs="Times New Roman"/>
+                <w:szCs w:val="24"/>
+              </w:rPr>
+              <w:t xml:space="preserve">) kode program dari </w:t>
+            </w:r>
+            <w:r>
+              <w:rPr>
+                <w:rFonts w:ascii="Times New Roman" w:hAnsi="Times New Roman" w:cs="Times New Roman"/>
+                <w:i/>
+                <w:szCs w:val="24"/>
+              </w:rPr>
+              <w:t>re</w:t>
+            </w:r>
+            <w:r>
+              <w:rPr>
+                <w:rFonts w:ascii="Times New Roman" w:hAnsi="Times New Roman" w:cs="Times New Roman"/>
+                <w:i/>
+                <w:szCs w:val="24"/>
+              </w:rPr>
+              <w:t>pository</w:t>
+            </w:r>
+            <w:r>
+              <w:rPr>
+                <w:rFonts w:ascii="Times New Roman" w:hAnsi="Times New Roman" w:cs="Times New Roman"/>
+                <w:szCs w:val="24"/>
+              </w:rPr>
+              <w:t xml:space="preserve"> pusat dan mengeksekusi </w:t>
+            </w:r>
+            <w:r>
+              <w:rPr>
+                <w:rFonts w:ascii="Times New Roman" w:hAnsi="Times New Roman" w:cs="Times New Roman"/>
+                <w:i/>
+                <w:szCs w:val="24"/>
+              </w:rPr>
+              <w:t>build script</w:t>
             </w:r>
             <w:r>
               <w:rPr>
@@ -3077,15 +2501,6 @@
               </w:rPr>
               <w:t>.</w:t>
             </w:r>
-          </w:p>
-          <w:p>
-            <w:pPr>
-              <w:rPr>
-                <w:rFonts w:ascii="Times New Roman" w:hAnsi="Times New Roman" w:cs="Times New Roman"/>
-                <w:sz w:val="24"/>
-                <w:szCs w:val="24"/>
-              </w:rPr>
-            </w:pPr>
           </w:p>
         </w:tc>
       </w:tr>
@@ -3101,6 +2516,35 @@
           <w:szCs w:val="20"/>
         </w:rPr>
       </w:pPr>
+    </w:p>
+    <w:p>
+      <w:pPr>
+        <w:rPr>
+          <w:rFonts w:ascii="Times New Roman" w:eastAsia="Calibri" w:hAnsi="Times New Roman" w:cs="Times New Roman"/>
+          <w:sz w:val="20"/>
+          <w:szCs w:val="20"/>
+        </w:rPr>
+      </w:pPr>
+      <w:r>
+        <w:rPr>
+          <w:rFonts w:ascii="Times New Roman" w:hAnsi="Times New Roman"/>
+          <w:sz w:val="20"/>
+          <w:szCs w:val="20"/>
+        </w:rPr>
+        <w:br w:type="page"/>
+      </w:r>
+    </w:p>
+    <w:p>
+      <w:pPr>
+        <w:pStyle w:val="ListParagraph"/>
+        <w:spacing w:after="0" w:line="360" w:lineRule="auto"/>
+        <w:ind w:left="1134"/>
+        <w:rPr>
+          <w:rFonts w:ascii="Times New Roman" w:hAnsi="Times New Roman"/>
+          <w:sz w:val="20"/>
+          <w:szCs w:val="20"/>
+        </w:rPr>
+      </w:pPr>
       <w:r>
         <w:rPr>
           <w:rFonts w:ascii="Times New Roman" w:hAnsi="Times New Roman"/>
@@ -3108,7 +2552,25 @@
           <w:szCs w:val="20"/>
         </w:rPr>
         <w:lastRenderedPageBreak/>
-        <w:t>Gambar 3-23. Notifikasi kesalahan secara otomatis dari mesin integrasi</w:t>
+        <w:t>Gambar 3-2</w:t>
+      </w:r>
+      <w:r>
+        <w:rPr>
+          <w:rFonts w:ascii="Times New Roman" w:hAnsi="Times New Roman"/>
+          <w:sz w:val="20"/>
+          <w:szCs w:val="20"/>
+        </w:rPr>
+        <w:t>1</w:t>
+      </w:r>
+      <w:bookmarkStart w:id="0" w:name="_GoBack"/>
+      <w:bookmarkEnd w:id="0"/>
+      <w:r>
+        <w:rPr>
+          <w:rFonts w:ascii="Times New Roman" w:hAnsi="Times New Roman"/>
+          <w:sz w:val="20"/>
+          <w:szCs w:val="20"/>
+        </w:rPr>
+        <w:t>. Notifikasi kesalahan secara otomatis dari mesin integrasi</w:t>
       </w:r>
     </w:p>
     <w:tbl>
@@ -3158,9 +2620,9 @@
               </w:rPr>
               <w:drawing>
                 <wp:inline distT="0" distB="0" distL="0" distR="0">
-                  <wp:extent cx="5938520" cy="5475605"/>
-                  <wp:effectExtent l="0" t="0" r="5080" b="0"/>
-                  <wp:docPr id="8" name="Picture 8"/>
+                  <wp:extent cx="5937250" cy="4267200"/>
+                  <wp:effectExtent l="0" t="0" r="6350" b="0"/>
+                  <wp:docPr id="30" name="Picture 30"/>
                   <wp:cNvGraphicFramePr>
                     <a:graphicFrameLocks xmlns:a="http://schemas.openxmlformats.org/drawingml/2006/main" noChangeAspect="1"/>
                   </wp:cNvGraphicFramePr>
@@ -3168,13 +2630,13 @@
                     <a:graphicData uri="http://schemas.openxmlformats.org/drawingml/2006/picture">
                       <pic:pic xmlns:pic="http://schemas.openxmlformats.org/drawingml/2006/picture">
                         <pic:nvPicPr>
-                          <pic:cNvPr id="0" name="Picture 7"/>
+                          <pic:cNvPr id="0" name="Picture 19"/>
                           <pic:cNvPicPr>
                             <a:picLocks noChangeAspect="1" noChangeArrowheads="1"/>
                           </pic:cNvPicPr>
                         </pic:nvPicPr>
                         <pic:blipFill>
-                          <a:blip r:embed="rId15">
+                          <a:blip r:embed="rId13">
                             <a:extLst>
                               <a:ext uri="{28A0092B-C50C-407E-A947-70E740481C1C}">
                                 <a14:useLocalDpi xmlns:a14="http://schemas.microsoft.com/office/drawing/2010/main" val="0"/>
@@ -3189,7 +2651,7 @@
                         <pic:spPr bwMode="auto">
                           <a:xfrm>
                             <a:off x="0" y="0"/>
-                            <a:ext cx="5938520" cy="5475605"/>
+                            <a:ext cx="5937250" cy="4267200"/>
                           </a:xfrm>
                           <a:prstGeom prst="rect">
                             <a:avLst/>
@@ -3237,13 +2699,26 @@
               <w:rPr>
                 <w:rFonts w:ascii="Times New Roman" w:hAnsi="Times New Roman"/>
               </w:rPr>
-              <w:t xml:space="preserve">Keseluruhan modul yang telah </w:t>
-            </w:r>
-            <w:r>
-              <w:rPr>
-                <w:rFonts w:ascii="Times New Roman" w:hAnsi="Times New Roman"/>
-              </w:rPr>
-              <w:t>dilengkapi</w:t>
+              <w:t xml:space="preserve">Pengiriman notifikasi hasil </w:t>
+            </w:r>
+            <w:r>
+              <w:rPr>
+                <w:rFonts w:ascii="Times New Roman" w:hAnsi="Times New Roman"/>
+                <w:i/>
+              </w:rPr>
+              <w:t>build</w:t>
+            </w:r>
+            <w:r>
+              <w:rPr>
+                <w:rFonts w:ascii="Times New Roman" w:hAnsi="Times New Roman"/>
+              </w:rPr>
+              <w:t xml:space="preserve"> dilakukan </w:t>
+            </w:r>
+            <w:r>
+              <w:rPr>
+                <w:rFonts w:ascii="Times New Roman" w:hAnsi="Times New Roman"/>
+              </w:rPr>
+              <w:t>dengan bantuan</w:t>
             </w:r>
             <w:r>
               <w:rPr>
@@ -3254,8 +2729,104 @@
             <w:r>
               <w:rPr>
                 <w:rFonts w:ascii="Times New Roman" w:hAnsi="Times New Roman"/>
-              </w:rPr>
-              <w:t xml:space="preserve">oleh setiap </w:t>
+                <w:i/>
+              </w:rPr>
+              <w:t>automated</w:t>
+            </w:r>
+            <w:r>
+              <w:rPr>
+                <w:rFonts w:ascii="Times New Roman" w:hAnsi="Times New Roman"/>
+              </w:rPr>
+              <w:t xml:space="preserve"> CI </w:t>
+            </w:r>
+            <w:r>
+              <w:rPr>
+                <w:rFonts w:ascii="Times New Roman" w:hAnsi="Times New Roman"/>
+                <w:i/>
+              </w:rPr>
+              <w:t>tool</w:t>
+            </w:r>
+            <w:r>
+              <w:rPr>
+                <w:rFonts w:ascii="Times New Roman" w:hAnsi="Times New Roman"/>
+              </w:rPr>
+              <w:t>.</w:t>
+            </w:r>
+            <w:r>
+              <w:rPr>
+                <w:rFonts w:ascii="Times New Roman" w:hAnsi="Times New Roman"/>
+              </w:rPr>
+              <w:t xml:space="preserve"> </w:t>
+            </w:r>
+            <w:r>
+              <w:rPr>
+                <w:rFonts w:ascii="Times New Roman" w:hAnsi="Times New Roman"/>
+              </w:rPr>
+              <w:t>Notifikasi h</w:t>
+            </w:r>
+            <w:r>
+              <w:rPr>
+                <w:rFonts w:ascii="Times New Roman" w:hAnsi="Times New Roman"/>
+              </w:rPr>
+              <w:t xml:space="preserve">asil </w:t>
+            </w:r>
+            <w:r>
+              <w:rPr>
+                <w:rFonts w:ascii="Times New Roman" w:hAnsi="Times New Roman"/>
+                <w:i/>
+              </w:rPr>
+              <w:t>build</w:t>
+            </w:r>
+            <w:r>
+              <w:rPr>
+                <w:rFonts w:ascii="Times New Roman" w:hAnsi="Times New Roman"/>
+              </w:rPr>
+              <w:t xml:space="preserve"> yang dieksekusi oleh </w:t>
+            </w:r>
+            <w:r>
+              <w:rPr>
+                <w:rFonts w:ascii="Times New Roman" w:hAnsi="Times New Roman"/>
+                <w:i/>
+              </w:rPr>
+              <w:t>automated build tool</w:t>
+            </w:r>
+            <w:r>
+              <w:rPr>
+                <w:rFonts w:ascii="Times New Roman" w:hAnsi="Times New Roman"/>
+              </w:rPr>
+              <w:t xml:space="preserve"> akan dikirimkan oleh </w:t>
+            </w:r>
+            <w:r>
+              <w:rPr>
+                <w:rFonts w:ascii="Times New Roman" w:hAnsi="Times New Roman"/>
+                <w:i/>
+              </w:rPr>
+              <w:t>automated</w:t>
+            </w:r>
+            <w:r>
+              <w:rPr>
+                <w:rFonts w:ascii="Times New Roman" w:hAnsi="Times New Roman"/>
+              </w:rPr>
+              <w:t xml:space="preserve"> </w:t>
+            </w:r>
+            <w:r>
+              <w:rPr>
+                <w:rFonts w:ascii="Times New Roman" w:hAnsi="Times New Roman"/>
+              </w:rPr>
+              <w:t xml:space="preserve">CI </w:t>
+            </w:r>
+            <w:r>
+              <w:rPr>
+                <w:rFonts w:ascii="Times New Roman" w:hAnsi="Times New Roman"/>
+                <w:i/>
+              </w:rPr>
+              <w:t>tool</w:t>
+            </w:r>
+            <w:r>
+              <w:rPr>
+                <w:rFonts w:ascii="Times New Roman" w:hAnsi="Times New Roman"/>
+              </w:rPr>
+              <w:t xml:space="preserve"> kepada setiap </w:t>
             </w:r>
             <w:r>
               <w:rPr>
@@ -3274,102 +2845,7 @@
               <w:rPr>
                 <w:rFonts w:ascii="Times New Roman" w:hAnsi="Times New Roman"/>
               </w:rPr>
-              <w:t>pada</w:t>
-            </w:r>
-            <w:r>
-              <w:rPr>
-                <w:rFonts w:ascii="Times New Roman" w:hAnsi="Times New Roman"/>
-              </w:rPr>
-              <w:t xml:space="preserve"> setiap </w:t>
-            </w:r>
-            <w:r>
-              <w:rPr>
-                <w:rFonts w:ascii="Times New Roman" w:hAnsi="Times New Roman"/>
-                <w:i/>
-              </w:rPr>
-              <w:t>repository</w:t>
-            </w:r>
-            <w:r>
-              <w:rPr>
-                <w:rFonts w:ascii="Times New Roman" w:hAnsi="Times New Roman"/>
-              </w:rPr>
-              <w:t xml:space="preserve"> lokal akan dis</w:t>
-            </w:r>
-            <w:r>
-              <w:rPr>
-                <w:rFonts w:ascii="Times New Roman" w:hAnsi="Times New Roman"/>
-              </w:rPr>
-              <w:t xml:space="preserve">impan di dalam </w:t>
-            </w:r>
-            <w:r>
-              <w:rPr>
-                <w:rFonts w:ascii="Times New Roman" w:hAnsi="Times New Roman"/>
-                <w:i/>
-              </w:rPr>
-              <w:t>repository</w:t>
-            </w:r>
-            <w:r>
-              <w:rPr>
-                <w:rFonts w:ascii="Times New Roman" w:hAnsi="Times New Roman"/>
-              </w:rPr>
-              <w:t xml:space="preserve"> pusat </w:t>
-            </w:r>
-            <w:r>
-              <w:rPr>
-                <w:rFonts w:ascii="Times New Roman" w:hAnsi="Times New Roman"/>
-              </w:rPr>
-              <w:t xml:space="preserve">oleh anggota tim. </w:t>
-            </w:r>
-            <w:r>
-              <w:rPr>
-                <w:rFonts w:ascii="Times New Roman" w:hAnsi="Times New Roman"/>
-                <w:i/>
-              </w:rPr>
-              <w:t>Automated</w:t>
-            </w:r>
-            <w:r>
-              <w:rPr>
-                <w:rFonts w:ascii="Times New Roman" w:hAnsi="Times New Roman"/>
-              </w:rPr>
-              <w:t xml:space="preserve"> </w:t>
-            </w:r>
-            <w:r>
-              <w:rPr>
-                <w:rFonts w:ascii="Times New Roman" w:hAnsi="Times New Roman"/>
-                <w:i/>
-              </w:rPr>
-              <w:t>CI tool</w:t>
-            </w:r>
-            <w:r>
-              <w:rPr>
-                <w:rFonts w:ascii="Times New Roman" w:hAnsi="Times New Roman"/>
-              </w:rPr>
-              <w:t xml:space="preserve"> </w:t>
-            </w:r>
-            <w:r>
-              <w:rPr>
-                <w:rFonts w:ascii="Times New Roman" w:hAnsi="Times New Roman"/>
-              </w:rPr>
-              <w:t xml:space="preserve">akan </w:t>
-            </w:r>
-            <w:r>
-              <w:rPr>
-                <w:rFonts w:ascii="Times New Roman" w:hAnsi="Times New Roman"/>
-              </w:rPr>
-              <w:t xml:space="preserve">mengeksekusi </w:t>
-            </w:r>
-            <w:r>
-              <w:rPr>
-                <w:rFonts w:ascii="Times New Roman" w:hAnsi="Times New Roman"/>
-                <w:i/>
-              </w:rPr>
-              <w:t>integration</w:t>
-            </w:r>
-            <w:r>
-              <w:rPr>
-                <w:rFonts w:ascii="Times New Roman" w:hAnsi="Times New Roman"/>
-              </w:rPr>
-              <w:t xml:space="preserve"> </w:t>
+              <w:t xml:space="preserve">apabila hasil </w:t>
             </w:r>
             <w:r>
               <w:rPr>
@@ -3382,94 +2858,19 @@
               <w:rPr>
                 <w:rFonts w:ascii="Times New Roman" w:hAnsi="Times New Roman"/>
               </w:rPr>
-              <w:t xml:space="preserve">. Ketika </w:t>
-            </w:r>
-            <w:r>
-              <w:rPr>
-                <w:rFonts w:ascii="Times New Roman" w:hAnsi="Times New Roman"/>
-                <w:i/>
-              </w:rPr>
-              <w:t>integration</w:t>
-            </w:r>
-            <w:r>
-              <w:rPr>
-                <w:rFonts w:ascii="Times New Roman" w:hAnsi="Times New Roman"/>
-              </w:rPr>
-              <w:t xml:space="preserve"> </w:t>
-            </w:r>
-            <w:r>
-              <w:rPr>
-                <w:rFonts w:ascii="Times New Roman" w:hAnsi="Times New Roman"/>
-                <w:i/>
-              </w:rPr>
-              <w:t>build</w:t>
-            </w:r>
-            <w:r>
-              <w:rPr>
-                <w:rFonts w:ascii="Times New Roman" w:hAnsi="Times New Roman"/>
-              </w:rPr>
-              <w:t xml:space="preserve"> yang dieksekusi oleh </w:t>
-            </w:r>
-            <w:r>
-              <w:rPr>
-                <w:rFonts w:ascii="Times New Roman" w:hAnsi="Times New Roman"/>
-                <w:i/>
-              </w:rPr>
-              <w:t>automated</w:t>
-            </w:r>
-            <w:r>
-              <w:rPr>
-                <w:rFonts w:ascii="Times New Roman" w:hAnsi="Times New Roman"/>
-              </w:rPr>
-              <w:t xml:space="preserve"> CI </w:t>
-            </w:r>
-            <w:r>
-              <w:rPr>
-                <w:rFonts w:ascii="Times New Roman" w:hAnsi="Times New Roman"/>
-                <w:i/>
-              </w:rPr>
-              <w:t>tool</w:t>
-            </w:r>
-            <w:r>
-              <w:rPr>
-                <w:rFonts w:ascii="Times New Roman" w:hAnsi="Times New Roman"/>
-              </w:rPr>
-              <w:t xml:space="preserve"> gagal, maka hasil notifikasi kesalahan dari </w:t>
-            </w:r>
-            <w:r>
-              <w:rPr>
-                <w:rFonts w:ascii="Times New Roman" w:hAnsi="Times New Roman"/>
-                <w:i/>
-              </w:rPr>
-              <w:t>integration build</w:t>
-            </w:r>
-            <w:r>
-              <w:rPr>
-                <w:rFonts w:ascii="Times New Roman" w:hAnsi="Times New Roman"/>
-              </w:rPr>
-              <w:t xml:space="preserve"> akan dikirimkan</w:t>
-            </w:r>
-            <w:r>
-              <w:rPr>
-                <w:rFonts w:ascii="Times New Roman" w:hAnsi="Times New Roman"/>
-                <w:i/>
-              </w:rPr>
-              <w:t xml:space="preserve"> automated CI tool </w:t>
-            </w:r>
-            <w:r>
-              <w:rPr>
-                <w:rFonts w:ascii="Times New Roman" w:hAnsi="Times New Roman"/>
-              </w:rPr>
-              <w:t>ke anggota tim</w:t>
-            </w:r>
-            <w:r>
-              <w:rPr>
-                <w:rFonts w:ascii="Times New Roman" w:hAnsi="Times New Roman"/>
-                <w:sz w:val="20"/>
-                <w:szCs w:val="20"/>
-              </w:rPr>
-              <w:t>.</w:t>
-            </w:r>
+              <w:t xml:space="preserve"> gagal.</w:t>
+            </w:r>
+          </w:p>
+          <w:p>
+            <w:pPr>
+              <w:pStyle w:val="ListParagraph"/>
+              <w:spacing w:line="360" w:lineRule="auto"/>
+              <w:ind w:left="0"/>
+              <w:jc w:val="both"/>
+              <w:rPr>
+                <w:rFonts w:ascii="Times New Roman" w:hAnsi="Times New Roman"/>
+              </w:rPr>
+            </w:pPr>
           </w:p>
         </w:tc>
       </w:tr>
@@ -3521,7 +2922,23 @@
           <w:szCs w:val="20"/>
         </w:rPr>
         <w:lastRenderedPageBreak/>
-        <w:t>Gambar 3-24. Pengarsipan paket aplikasi oleh mesin integrasi secara otomatis</w:t>
+        <w:t>Gambar 3-2</w:t>
+      </w:r>
+      <w:r>
+        <w:rPr>
+          <w:rFonts w:ascii="Times New Roman" w:hAnsi="Times New Roman"/>
+          <w:sz w:val="20"/>
+          <w:szCs w:val="20"/>
+        </w:rPr>
+        <w:t>2</w:t>
+      </w:r>
+      <w:r>
+        <w:rPr>
+          <w:rFonts w:ascii="Times New Roman" w:hAnsi="Times New Roman"/>
+          <w:sz w:val="20"/>
+          <w:szCs w:val="20"/>
+        </w:rPr>
+        <w:t>. Pengarsipan paket aplikasi oleh mesin integrasi secara otomatis</w:t>
       </w:r>
     </w:p>
     <w:tbl>
@@ -3574,9 +2991,9 @@
               </w:rPr>
               <w:drawing>
                 <wp:inline distT="0" distB="0" distL="0" distR="0">
-                  <wp:extent cx="5939155" cy="1530350"/>
-                  <wp:effectExtent l="0" t="0" r="4445" b="0"/>
-                  <wp:docPr id="28" name="Picture 28"/>
+                  <wp:extent cx="5934075" cy="2178685"/>
+                  <wp:effectExtent l="0" t="0" r="9525" b="0"/>
+                  <wp:docPr id="26" name="Picture 26"/>
                   <wp:cNvGraphicFramePr>
                     <a:graphicFrameLocks xmlns:a="http://schemas.openxmlformats.org/drawingml/2006/main" noChangeAspect="1"/>
                   </wp:cNvGraphicFramePr>
@@ -3584,13 +3001,13 @@
                     <a:graphicData uri="http://schemas.openxmlformats.org/drawingml/2006/picture">
                       <pic:pic xmlns:pic="http://schemas.openxmlformats.org/drawingml/2006/picture">
                         <pic:nvPicPr>
-                          <pic:cNvPr id="0" name="Picture 28"/>
+                          <pic:cNvPr id="0" name="Picture 16"/>
                           <pic:cNvPicPr>
                             <a:picLocks noChangeAspect="1" noChangeArrowheads="1"/>
                           </pic:cNvPicPr>
                         </pic:nvPicPr>
                         <pic:blipFill>
-                          <a:blip r:embed="rId16">
+                          <a:blip r:embed="rId14">
                             <a:extLst>
                               <a:ext uri="{28A0092B-C50C-407E-A947-70E740481C1C}">
                                 <a14:useLocalDpi xmlns:a14="http://schemas.microsoft.com/office/drawing/2010/main" val="0"/>
@@ -3605,7 +3022,7 @@
                         <pic:spPr bwMode="auto">
                           <a:xfrm>
                             <a:off x="0" y="0"/>
-                            <a:ext cx="5939155" cy="1530350"/>
+                            <a:ext cx="5934075" cy="2178685"/>
                           </a:xfrm>
                           <a:prstGeom prst="rect">
                             <a:avLst/>
@@ -3673,33 +3090,20 @@
               <w:rPr>
                 <w:rFonts w:ascii="Times New Roman" w:hAnsi="Times New Roman"/>
               </w:rPr>
-              <w:t xml:space="preserve"> akan memanggil </w:t>
-            </w:r>
-            <w:r>
-              <w:rPr>
-                <w:rFonts w:ascii="Times New Roman" w:hAnsi="Times New Roman"/>
-                <w:i/>
-              </w:rPr>
-              <w:t>target</w:t>
-            </w:r>
-            <w:r>
-              <w:rPr>
-                <w:rFonts w:ascii="Times New Roman" w:hAnsi="Times New Roman"/>
-              </w:rPr>
-              <w:t xml:space="preserve"> pada </w:t>
-            </w:r>
-            <w:r>
-              <w:rPr>
-                <w:rFonts w:ascii="Times New Roman" w:hAnsi="Times New Roman"/>
-                <w:i/>
-              </w:rPr>
-              <w:t>build script</w:t>
-            </w:r>
-            <w:r>
-              <w:rPr>
-                <w:rFonts w:ascii="Times New Roman" w:hAnsi="Times New Roman"/>
-              </w:rPr>
-              <w:t xml:space="preserve"> melalui </w:t>
+              <w:t xml:space="preserve"> mengeksekusi </w:t>
+            </w:r>
+            <w:r>
+              <w:rPr>
+                <w:rFonts w:ascii="Times New Roman" w:hAnsi="Times New Roman"/>
+                <w:i/>
+              </w:rPr>
+              <w:t xml:space="preserve">build script </w:t>
+            </w:r>
+            <w:r>
+              <w:rPr>
+                <w:rFonts w:ascii="Times New Roman" w:hAnsi="Times New Roman"/>
+              </w:rPr>
+              <w:t xml:space="preserve">melalui </w:t>
             </w:r>
             <w:r>
               <w:rPr>
@@ -3758,7 +3162,7 @@
               <w:rPr>
                 <w:rFonts w:ascii="Times New Roman" w:hAnsi="Times New Roman"/>
               </w:rPr>
-              <w:t xml:space="preserve"> akan mengeksekusi proses </w:t>
+              <w:t xml:space="preserve"> mengeksekusi proses </w:t>
             </w:r>
             <w:r>
               <w:rPr>
@@ -3844,7 +3248,15 @@
           <w:sz w:val="20"/>
           <w:szCs w:val="20"/>
         </w:rPr>
-        <w:t xml:space="preserve">Gambar 3-25. </w:t>
+        <w:t>Gambar 3-23</w:t>
+      </w:r>
+      <w:r>
+        <w:rPr>
+          <w:rFonts w:ascii="Times New Roman" w:hAnsi="Times New Roman"/>
+          <w:sz w:val="20"/>
+          <w:szCs w:val="20"/>
+        </w:rPr>
+        <w:t xml:space="preserve">. </w:t>
       </w:r>
       <w:r>
         <w:rPr>
@@ -3914,9 +3326,9 @@
               </w:rPr>
               <w:drawing>
                 <wp:inline distT="0" distB="0" distL="0" distR="0">
-                  <wp:extent cx="5943600" cy="3514725"/>
+                  <wp:extent cx="5943600" cy="3102610"/>
                   <wp:effectExtent l="0" t="0" r="0" b="0"/>
-                  <wp:docPr id="14" name="Picture 14"/>
+                  <wp:docPr id="29" name="Picture 29"/>
                   <wp:cNvGraphicFramePr>
                     <a:graphicFrameLocks xmlns:a="http://schemas.openxmlformats.org/drawingml/2006/main" noChangeAspect="1"/>
                   </wp:cNvGraphicFramePr>
@@ -3924,13 +3336,13 @@
                     <a:graphicData uri="http://schemas.openxmlformats.org/drawingml/2006/picture">
                       <pic:pic xmlns:pic="http://schemas.openxmlformats.org/drawingml/2006/picture">
                         <pic:nvPicPr>
-                          <pic:cNvPr id="0" name="Picture 10"/>
+                          <pic:cNvPr id="0" name="Picture 18"/>
                           <pic:cNvPicPr>
                             <a:picLocks noChangeAspect="1" noChangeArrowheads="1"/>
                           </pic:cNvPicPr>
                         </pic:nvPicPr>
                         <pic:blipFill>
-                          <a:blip r:embed="rId17">
+                          <a:blip r:embed="rId15">
                             <a:extLst>
                               <a:ext uri="{28A0092B-C50C-407E-A947-70E740481C1C}">
                                 <a14:useLocalDpi xmlns:a14="http://schemas.microsoft.com/office/drawing/2010/main" val="0"/>
@@ -3945,7 +3357,7 @@
                         <pic:spPr bwMode="auto">
                           <a:xfrm>
                             <a:off x="0" y="0"/>
-                            <a:ext cx="5943600" cy="3514725"/>
+                            <a:ext cx="5943600" cy="3102610"/>
                           </a:xfrm>
                           <a:prstGeom prst="rect">
                             <a:avLst/>
@@ -3982,18 +3394,6 @@
                 <w:rFonts w:ascii="Times New Roman" w:hAnsi="Times New Roman"/>
               </w:rPr>
             </w:pPr>
-            <w:r>
-              <w:rPr>
-                <w:rFonts w:ascii="Times New Roman" w:hAnsi="Times New Roman"/>
-              </w:rPr>
-              <w:t>P</w:t>
-            </w:r>
-            <w:r>
-              <w:rPr>
-                <w:rFonts w:ascii="Times New Roman" w:hAnsi="Times New Roman"/>
-              </w:rPr>
-              <w:t>enjelasan:</w:t>
-            </w:r>
           </w:p>
           <w:p>
             <w:pPr>
@@ -4005,17 +3405,65 @@
                 <w:rFonts w:ascii="Times New Roman" w:hAnsi="Times New Roman"/>
               </w:rPr>
             </w:pPr>
-            <w:r>
-              <w:rPr>
-                <w:rFonts w:ascii="Times New Roman" w:hAnsi="Times New Roman"/>
-                <w:i/>
-              </w:rPr>
-              <w:lastRenderedPageBreak/>
-              <w:t>Atomated CI tool</w:t>
-            </w:r>
-            <w:r>
-              <w:rPr>
-                <w:rFonts w:ascii="Times New Roman" w:hAnsi="Times New Roman"/>
+          </w:p>
+          <w:p>
+            <w:pPr>
+              <w:pStyle w:val="ListParagraph"/>
+              <w:spacing w:line="360" w:lineRule="auto"/>
+              <w:ind w:left="0"/>
+              <w:jc w:val="both"/>
+              <w:rPr>
+                <w:rFonts w:ascii="Times New Roman" w:hAnsi="Times New Roman"/>
+              </w:rPr>
+            </w:pPr>
+            <w:r>
+              <w:rPr>
+                <w:rFonts w:ascii="Times New Roman" w:hAnsi="Times New Roman"/>
+              </w:rPr>
+              <w:t>P</w:t>
+            </w:r>
+            <w:r>
+              <w:rPr>
+                <w:rFonts w:ascii="Times New Roman" w:hAnsi="Times New Roman"/>
+              </w:rPr>
+              <w:t>enjelasan:</w:t>
+            </w:r>
+          </w:p>
+          <w:p>
+            <w:pPr>
+              <w:pStyle w:val="ListParagraph"/>
+              <w:spacing w:line="360" w:lineRule="auto"/>
+              <w:ind w:left="0"/>
+              <w:jc w:val="both"/>
+              <w:rPr>
+                <w:rFonts w:ascii="Times New Roman" w:hAnsi="Times New Roman"/>
+              </w:rPr>
+            </w:pPr>
+            <w:r>
+              <w:rPr>
+                <w:rFonts w:ascii="Times New Roman" w:hAnsi="Times New Roman"/>
+                <w:i/>
+              </w:rPr>
+              <w:t>A</w:t>
+            </w:r>
+            <w:r>
+              <w:rPr>
+                <w:rFonts w:ascii="Times New Roman" w:hAnsi="Times New Roman"/>
+                <w:i/>
+              </w:rPr>
+              <w:t>u</w:t>
+            </w:r>
+            <w:r>
+              <w:rPr>
+                <w:rFonts w:ascii="Times New Roman" w:hAnsi="Times New Roman"/>
+                <w:i/>
+              </w:rPr>
+              <w:t>tomated CI tool</w:t>
+            </w:r>
+            <w:r>
+              <w:rPr>
+                <w:rFonts w:ascii="Times New Roman" w:hAnsi="Times New Roman"/>
+                <w:i/>
               </w:rPr>
               <w:t xml:space="preserve"> </w:t>
             </w:r>
@@ -4023,19 +3471,7 @@
               <w:rPr>
                 <w:rFonts w:ascii="Times New Roman" w:hAnsi="Times New Roman"/>
               </w:rPr>
-              <w:t>meng</w:t>
-            </w:r>
-            <w:r>
-              <w:rPr>
-                <w:rFonts w:ascii="Times New Roman" w:hAnsi="Times New Roman"/>
-              </w:rPr>
-              <w:t>hasil</w:t>
-            </w:r>
-            <w:r>
-              <w:rPr>
-                <w:rFonts w:ascii="Times New Roman" w:hAnsi="Times New Roman"/>
-              </w:rPr>
-              <w:t>kan</w:t>
+              <w:t>akan membuat</w:t>
             </w:r>
             <w:r>
               <w:rPr>
@@ -4046,6 +3482,12 @@
             <w:r>
               <w:rPr>
                 <w:rFonts w:ascii="Times New Roman" w:hAnsi="Times New Roman"/>
+              </w:rPr>
+              <w:t xml:space="preserve"> </w:t>
+            </w:r>
+            <w:r>
+              <w:rPr>
+                <w:rFonts w:ascii="Times New Roman" w:hAnsi="Times New Roman"/>
                 <w:i/>
               </w:rPr>
               <w:t>report</w:t>
@@ -4073,7 +3515,7 @@
               <w:rPr>
                 <w:rFonts w:ascii="Times New Roman" w:hAnsi="Times New Roman"/>
               </w:rPr>
-              <w:t>tersebut akan disimpan pada mesin integrasi</w:t>
+              <w:t>tersebut disimpan pada mesin integrasi</w:t>
             </w:r>
             <w:r>
               <w:rPr>
@@ -4098,7 +3540,13 @@
               <w:rPr>
                 <w:rFonts w:ascii="Times New Roman" w:hAnsi="Times New Roman"/>
               </w:rPr>
-              <w:t xml:space="preserve"> dapat memantau</w:t>
+              <w:t xml:space="preserve"> dapat </w:t>
+            </w:r>
+            <w:r>
+              <w:rPr>
+                <w:rFonts w:ascii="Times New Roman" w:hAnsi="Times New Roman"/>
+              </w:rPr>
+              <w:t>melihat</w:t>
             </w:r>
             <w:r>
               <w:rPr>
@@ -4977,7 +4425,7 @@
 </file>
 
 <file path=customXml/itemProps1.xml><?xml version="1.0" encoding="utf-8"?>
-<ds:datastoreItem xmlns:ds="http://schemas.openxmlformats.org/officeDocument/2006/customXml" ds:itemID="{4A57D17C-1741-40DB-8243-A91F378FA8E2}">
+<ds:datastoreItem xmlns:ds="http://schemas.openxmlformats.org/officeDocument/2006/customXml" ds:itemID="{ACC1CEDE-C839-47B3-A79E-6128479126E2}">
   <ds:schemaRefs>
     <ds:schemaRef ds:uri="http://schemas.openxmlformats.org/officeDocument/2006/bibliography"/>
   </ds:schemaRefs>

</xml_diff>